<commit_message>
missing a picture tier->layer, missing both signatures
</commit_message>
<xml_diff>
--- a/PFE_Report_MedDhiaZoghlami.docx
+++ b/PFE_Report_MedDhiaZoghlami.docx
@@ -526,7 +526,25 @@
                                 <w:color w:val="000000"/>
                                 <w:sz w:val="24"/>
                               </w:rPr>
-                              <w:t xml:space="preserve">Academic supervisor: Mr. Lassaad Saidani  </w:t>
+                              <w:t xml:space="preserve">Academic supervisor: Mr. </w:t>
+                            </w:r>
+                            <w:proofErr w:type="spellStart"/>
+                            <w:r>
+                              <w:rPr>
+                                <w:b/>
+                                <w:color w:val="000000"/>
+                                <w:sz w:val="24"/>
+                              </w:rPr>
+                              <w:t>Lassaad</w:t>
+                            </w:r>
+                            <w:proofErr w:type="spellEnd"/>
+                            <w:r>
+                              <w:rPr>
+                                <w:b/>
+                                <w:color w:val="000000"/>
+                                <w:sz w:val="24"/>
+                              </w:rPr>
+                              <w:t xml:space="preserve"> Saidani  </w:t>
                             </w:r>
                           </w:p>
                           <w:p>
@@ -546,8 +564,18 @@
                                 <w:color w:val="000000"/>
                                 <w:sz w:val="24"/>
                               </w:rPr>
-                              <w:t>Corporate Internship Supervisor: Mr. Mabrouk Zhili</w:t>
+                              <w:t xml:space="preserve">Corporate Internship Supervisor: Mr. Mabrouk </w:t>
                             </w:r>
+                            <w:proofErr w:type="spellStart"/>
+                            <w:r>
+                              <w:rPr>
+                                <w:b/>
+                                <w:color w:val="000000"/>
+                                <w:sz w:val="24"/>
+                              </w:rPr>
+                              <w:t>Zhili</w:t>
+                            </w:r>
+                            <w:proofErr w:type="spellEnd"/>
                           </w:p>
                           <w:p>
                             <w:pPr>
@@ -608,7 +636,25 @@
                           <w:color w:val="000000"/>
                           <w:sz w:val="24"/>
                         </w:rPr>
-                        <w:t xml:space="preserve">Academic supervisor: Mr. Lassaad Saidani  </w:t>
+                        <w:t xml:space="preserve">Academic supervisor: Mr. </w:t>
+                      </w:r>
+                      <w:proofErr w:type="spellStart"/>
+                      <w:r>
+                        <w:rPr>
+                          <w:b/>
+                          <w:color w:val="000000"/>
+                          <w:sz w:val="24"/>
+                        </w:rPr>
+                        <w:t>Lassaad</w:t>
+                      </w:r>
+                      <w:proofErr w:type="spellEnd"/>
+                      <w:r>
+                        <w:rPr>
+                          <w:b/>
+                          <w:color w:val="000000"/>
+                          <w:sz w:val="24"/>
+                        </w:rPr>
+                        <w:t xml:space="preserve"> Saidani  </w:t>
                       </w:r>
                     </w:p>
                     <w:p>
@@ -628,8 +674,18 @@
                           <w:color w:val="000000"/>
                           <w:sz w:val="24"/>
                         </w:rPr>
-                        <w:t>Corporate Internship Supervisor: Mr. Mabrouk Zhili</w:t>
+                        <w:t xml:space="preserve">Corporate Internship Supervisor: Mr. Mabrouk </w:t>
                       </w:r>
+                      <w:proofErr w:type="spellStart"/>
+                      <w:r>
+                        <w:rPr>
+                          <w:b/>
+                          <w:color w:val="000000"/>
+                          <w:sz w:val="24"/>
+                        </w:rPr>
+                        <w:t>Zhili</w:t>
+                      </w:r>
+                      <w:proofErr w:type="spellEnd"/>
                     </w:p>
                     <w:p>
                       <w:pPr>
@@ -1587,7 +1643,61 @@
           <w:lang w:val="fr-FR"/>
         </w:rPr>
         <w:lastRenderedPageBreak/>
-        <w:t xml:space="preserve">Je valide le dépôt du rapport PFE relatif à l’étudiant nommé ci-dessous / I validate the submission of the student’s report: </w:t>
+        <w:t xml:space="preserve">Je valide le dépôt du rapport PFE relatif à l’étudiant nommé ci-dessous / I </w:t>
+      </w:r>
+      <w:proofErr w:type="spellStart"/>
+      <w:r>
+        <w:rPr>
+          <w:sz w:val="28"/>
+          <w:szCs w:val="28"/>
+          <w:lang w:val="fr-FR"/>
+        </w:rPr>
+        <w:t>validate</w:t>
+      </w:r>
+      <w:proofErr w:type="spellEnd"/>
+      <w:r>
+        <w:rPr>
+          <w:sz w:val="28"/>
+          <w:szCs w:val="28"/>
+          <w:lang w:val="fr-FR"/>
+        </w:rPr>
+        <w:t xml:space="preserve"> the </w:t>
+      </w:r>
+      <w:proofErr w:type="spellStart"/>
+      <w:r>
+        <w:rPr>
+          <w:sz w:val="28"/>
+          <w:szCs w:val="28"/>
+          <w:lang w:val="fr-FR"/>
+        </w:rPr>
+        <w:t>submission</w:t>
+      </w:r>
+      <w:proofErr w:type="spellEnd"/>
+      <w:r>
+        <w:rPr>
+          <w:sz w:val="28"/>
+          <w:szCs w:val="28"/>
+          <w:lang w:val="fr-FR"/>
+        </w:rPr>
+        <w:t xml:space="preserve"> of the </w:t>
+      </w:r>
+      <w:proofErr w:type="spellStart"/>
+      <w:r>
+        <w:rPr>
+          <w:sz w:val="28"/>
+          <w:szCs w:val="28"/>
+          <w:lang w:val="fr-FR"/>
+        </w:rPr>
+        <w:t>student’s</w:t>
+      </w:r>
+      <w:proofErr w:type="spellEnd"/>
+      <w:r>
+        <w:rPr>
+          <w:sz w:val="28"/>
+          <w:szCs w:val="28"/>
+          <w:lang w:val="fr-FR"/>
+        </w:rPr>
+        <w:t xml:space="preserve"> report: </w:t>
       </w:r>
     </w:p>
     <w:p>
@@ -1616,7 +1726,25 @@
           <w:sz w:val="28"/>
           <w:szCs w:val="28"/>
         </w:rPr>
-        <w:t>Nom &amp; Prénom /Name &amp; Surname : ……………………………………………..</w:t>
+        <w:t xml:space="preserve">Nom &amp; </w:t>
+      </w:r>
+      <w:proofErr w:type="spellStart"/>
+      <w:r>
+        <w:rPr>
+          <w:color w:val="000000"/>
+          <w:sz w:val="28"/>
+          <w:szCs w:val="28"/>
+        </w:rPr>
+        <w:t>Prénom</w:t>
+      </w:r>
+      <w:proofErr w:type="spellEnd"/>
+      <w:r>
+        <w:rPr>
+          <w:color w:val="000000"/>
+          <w:sz w:val="28"/>
+          <w:szCs w:val="28"/>
+        </w:rPr>
+        <w:t xml:space="preserve"> /Name &amp; Surname : ……………………………………………..</w:t>
       </w:r>
     </w:p>
     <w:p/>
@@ -1656,12 +1784,37 @@
                 <w:szCs w:val="32"/>
               </w:rPr>
             </w:pPr>
+            <w:proofErr w:type="spellStart"/>
             <w:r>
               <w:rPr>
                 <w:sz w:val="32"/>
                 <w:szCs w:val="32"/>
               </w:rPr>
-              <w:t>Encadrant Entreprise/ Business site Supervisor</w:t>
+              <w:t>Encadrant</w:t>
+            </w:r>
+            <w:proofErr w:type="spellEnd"/>
+            <w:r>
+              <w:rPr>
+                <w:sz w:val="32"/>
+                <w:szCs w:val="32"/>
+              </w:rPr>
+              <w:t xml:space="preserve"> </w:t>
+            </w:r>
+            <w:proofErr w:type="spellStart"/>
+            <w:r>
+              <w:rPr>
+                <w:sz w:val="32"/>
+                <w:szCs w:val="32"/>
+              </w:rPr>
+              <w:t>Entreprise</w:t>
+            </w:r>
+            <w:proofErr w:type="spellEnd"/>
+            <w:r>
+              <w:rPr>
+                <w:sz w:val="32"/>
+                <w:szCs w:val="32"/>
+              </w:rPr>
+              <w:t>/ Business site Supervisor</w:t>
             </w:r>
           </w:p>
           <w:p>
@@ -1690,7 +1843,25 @@
                 <w:sz w:val="28"/>
                 <w:szCs w:val="28"/>
               </w:rPr>
-              <w:t>Nom &amp; Prénom /Name &amp; Surname : ……………………………………………..</w:t>
+              <w:t xml:space="preserve">Nom &amp; </w:t>
+            </w:r>
+            <w:proofErr w:type="spellStart"/>
+            <w:r>
+              <w:rPr>
+                <w:color w:val="000000"/>
+                <w:sz w:val="28"/>
+                <w:szCs w:val="28"/>
+              </w:rPr>
+              <w:t>Prénom</w:t>
+            </w:r>
+            <w:proofErr w:type="spellEnd"/>
+            <w:r>
+              <w:rPr>
+                <w:color w:val="000000"/>
+                <w:sz w:val="28"/>
+                <w:szCs w:val="28"/>
+              </w:rPr>
+              <w:t xml:space="preserve"> /Name &amp; Surname : ……………………………………………..</w:t>
             </w:r>
           </w:p>
           <w:p>
@@ -1761,12 +1932,37 @@
                 <w:szCs w:val="32"/>
               </w:rPr>
             </w:pPr>
+            <w:proofErr w:type="spellStart"/>
             <w:r>
               <w:rPr>
                 <w:sz w:val="32"/>
                 <w:szCs w:val="32"/>
               </w:rPr>
-              <w:t>Encadrant Académique/Academic Supervisor</w:t>
+              <w:t>Encadrant</w:t>
+            </w:r>
+            <w:proofErr w:type="spellEnd"/>
+            <w:r>
+              <w:rPr>
+                <w:sz w:val="32"/>
+                <w:szCs w:val="32"/>
+              </w:rPr>
+              <w:t xml:space="preserve"> </w:t>
+            </w:r>
+            <w:proofErr w:type="spellStart"/>
+            <w:r>
+              <w:rPr>
+                <w:sz w:val="32"/>
+                <w:szCs w:val="32"/>
+              </w:rPr>
+              <w:t>Académique</w:t>
+            </w:r>
+            <w:proofErr w:type="spellEnd"/>
+            <w:r>
+              <w:rPr>
+                <w:sz w:val="32"/>
+                <w:szCs w:val="32"/>
+              </w:rPr>
+              <w:t>/Academic Supervisor</w:t>
             </w:r>
           </w:p>
           <w:p>
@@ -1795,7 +1991,25 @@
                 <w:sz w:val="28"/>
                 <w:szCs w:val="28"/>
               </w:rPr>
-              <w:t xml:space="preserve">  Nom &amp; Prénom /Name &amp; Surname : ……………………………………………..</w:t>
+              <w:t xml:space="preserve">  Nom &amp; </w:t>
+            </w:r>
+            <w:proofErr w:type="spellStart"/>
+            <w:r>
+              <w:rPr>
+                <w:color w:val="000000"/>
+                <w:sz w:val="28"/>
+                <w:szCs w:val="28"/>
+              </w:rPr>
+              <w:t>Prénom</w:t>
+            </w:r>
+            <w:proofErr w:type="spellEnd"/>
+            <w:r>
+              <w:rPr>
+                <w:color w:val="000000"/>
+                <w:sz w:val="28"/>
+                <w:szCs w:val="28"/>
+              </w:rPr>
+              <w:t xml:space="preserve"> /Name &amp; Surname : ……………………………………………..</w:t>
             </w:r>
           </w:p>
           <w:p>
@@ -1853,8 +2067,73 @@
           <w:sz w:val="24"/>
           <w:szCs w:val="24"/>
         </w:rPr>
-        <w:t xml:space="preserve">Ce formulaire doit être rempli, signé et </w:t>
-      </w:r>
+        <w:t xml:space="preserve">Ce </w:t>
+      </w:r>
+      <w:proofErr w:type="spellStart"/>
+      <w:r>
+        <w:rPr>
+          <w:sz w:val="24"/>
+          <w:szCs w:val="24"/>
+        </w:rPr>
+        <w:t>formulaire</w:t>
+      </w:r>
+      <w:proofErr w:type="spellEnd"/>
+      <w:r>
+        <w:rPr>
+          <w:sz w:val="24"/>
+          <w:szCs w:val="24"/>
+        </w:rPr>
+        <w:t xml:space="preserve"> doit </w:t>
+      </w:r>
+      <w:proofErr w:type="spellStart"/>
+      <w:r>
+        <w:rPr>
+          <w:sz w:val="24"/>
+          <w:szCs w:val="24"/>
+        </w:rPr>
+        <w:t>être</w:t>
+      </w:r>
+      <w:proofErr w:type="spellEnd"/>
+      <w:r>
+        <w:rPr>
+          <w:sz w:val="24"/>
+          <w:szCs w:val="24"/>
+        </w:rPr>
+        <w:t xml:space="preserve"> </w:t>
+      </w:r>
+      <w:proofErr w:type="spellStart"/>
+      <w:r>
+        <w:rPr>
+          <w:sz w:val="24"/>
+          <w:szCs w:val="24"/>
+        </w:rPr>
+        <w:t>rempli</w:t>
+      </w:r>
+      <w:proofErr w:type="spellEnd"/>
+      <w:r>
+        <w:rPr>
+          <w:sz w:val="24"/>
+          <w:szCs w:val="24"/>
+        </w:rPr>
+        <w:t xml:space="preserve">, </w:t>
+      </w:r>
+      <w:proofErr w:type="spellStart"/>
+      <w:r>
+        <w:rPr>
+          <w:sz w:val="24"/>
+          <w:szCs w:val="24"/>
+        </w:rPr>
+        <w:t>signé</w:t>
+      </w:r>
+      <w:proofErr w:type="spellEnd"/>
+      <w:r>
+        <w:rPr>
+          <w:sz w:val="24"/>
+          <w:szCs w:val="24"/>
+        </w:rPr>
+        <w:t xml:space="preserve"> et </w:t>
+      </w:r>
+      <w:proofErr w:type="spellStart"/>
       <w:r>
         <w:rPr>
           <w:b/>
@@ -1864,6 +2143,7 @@
         </w:rPr>
         <w:t>scanné</w:t>
       </w:r>
+      <w:proofErr w:type="spellEnd"/>
       <w:r>
         <w:rPr>
           <w:sz w:val="24"/>
@@ -1900,7 +2180,63 @@
         <w:rPr>
           <w:lang w:val="fr-FR"/>
         </w:rPr>
-        <w:t>Ce formulaire doit être introduit après la page de garde/ This form must be inserted after the cover page.</w:t>
+        <w:t xml:space="preserve">Ce formulaire doit être introduit après la page de garde/ This </w:t>
+      </w:r>
+      <w:proofErr w:type="spellStart"/>
+      <w:r>
+        <w:rPr>
+          <w:lang w:val="fr-FR"/>
+        </w:rPr>
+        <w:t>form</w:t>
+      </w:r>
+      <w:proofErr w:type="spellEnd"/>
+      <w:r>
+        <w:rPr>
+          <w:lang w:val="fr-FR"/>
+        </w:rPr>
+        <w:t xml:space="preserve"> must </w:t>
+      </w:r>
+      <w:proofErr w:type="spellStart"/>
+      <w:r>
+        <w:rPr>
+          <w:lang w:val="fr-FR"/>
+        </w:rPr>
+        <w:t>be</w:t>
+      </w:r>
+      <w:proofErr w:type="spellEnd"/>
+      <w:r>
+        <w:rPr>
+          <w:lang w:val="fr-FR"/>
+        </w:rPr>
+        <w:t xml:space="preserve"> </w:t>
+      </w:r>
+      <w:proofErr w:type="spellStart"/>
+      <w:r>
+        <w:rPr>
+          <w:lang w:val="fr-FR"/>
+        </w:rPr>
+        <w:t>inserted</w:t>
+      </w:r>
+      <w:proofErr w:type="spellEnd"/>
+      <w:r>
+        <w:rPr>
+          <w:lang w:val="fr-FR"/>
+        </w:rPr>
+        <w:t xml:space="preserve"> </w:t>
+      </w:r>
+      <w:proofErr w:type="spellStart"/>
+      <w:r>
+        <w:rPr>
+          <w:lang w:val="fr-FR"/>
+        </w:rPr>
+        <w:t>after</w:t>
+      </w:r>
+      <w:proofErr w:type="spellEnd"/>
+      <w:r>
+        <w:rPr>
+          <w:lang w:val="fr-FR"/>
+        </w:rPr>
+        <w:t xml:space="preserve"> the cover page.</w:t>
       </w:r>
     </w:p>
     <w:p>
@@ -2028,7 +2364,27 @@
           <w:sz w:val="24"/>
           <w:szCs w:val="24"/>
         </w:rPr>
-        <w:t xml:space="preserve">, the Most High, grant you health, happiness, and a long life and ensure that I never disappoint you. </w:t>
+        <w:t xml:space="preserve">, the Most High, grant </w:t>
+      </w:r>
+      <w:proofErr w:type="spellStart"/>
+      <w:r>
+        <w:rPr>
+          <w:rFonts w:ascii="Times New Roman" w:eastAsia="Times New Roman" w:hAnsi="Times New Roman" w:cs="Times New Roman"/>
+          <w:color w:val="000000"/>
+          <w:sz w:val="24"/>
+          <w:szCs w:val="24"/>
+        </w:rPr>
+        <w:t>you</w:t>
+      </w:r>
+      <w:proofErr w:type="spellEnd"/>
+      <w:r>
+        <w:rPr>
+          <w:rFonts w:ascii="Times New Roman" w:eastAsia="Times New Roman" w:hAnsi="Times New Roman" w:cs="Times New Roman"/>
+          <w:color w:val="000000"/>
+          <w:sz w:val="24"/>
+          <w:szCs w:val="24"/>
+        </w:rPr>
+        <w:t xml:space="preserve"> health, happiness, and a long life and ensure that I never disappoint you. </w:t>
       </w:r>
     </w:p>
     <w:p>
@@ -2088,7 +2444,27 @@
           <w:sz w:val="24"/>
           <w:szCs w:val="24"/>
         </w:rPr>
-        <w:t xml:space="preserve"> grant you health and prosperity.</w:t>
+        <w:t xml:space="preserve"> grant </w:t>
+      </w:r>
+      <w:proofErr w:type="spellStart"/>
+      <w:r>
+        <w:rPr>
+          <w:rFonts w:ascii="Times New Roman" w:eastAsia="Times New Roman" w:hAnsi="Times New Roman" w:cs="Times New Roman"/>
+          <w:color w:val="000000"/>
+          <w:sz w:val="24"/>
+          <w:szCs w:val="24"/>
+        </w:rPr>
+        <w:t>you</w:t>
+      </w:r>
+      <w:proofErr w:type="spellEnd"/>
+      <w:r>
+        <w:rPr>
+          <w:rFonts w:ascii="Times New Roman" w:eastAsia="Times New Roman" w:hAnsi="Times New Roman" w:cs="Times New Roman"/>
+          <w:color w:val="000000"/>
+          <w:sz w:val="24"/>
+          <w:szCs w:val="24"/>
+        </w:rPr>
+        <w:t xml:space="preserve"> health and prosperity.</w:t>
       </w:r>
     </w:p>
     <w:p>
@@ -2171,11 +2547,22 @@
           <w:sz w:val="24"/>
           <w:szCs w:val="24"/>
         </w:rPr>
-        <w:t>Mr. Mabrouk Zhili</w:t>
-      </w:r>
+        <w:t xml:space="preserve">Mr. Mabrouk </w:t>
+      </w:r>
+      <w:proofErr w:type="spellStart"/>
       <w:r>
         <w:rPr>
           <w:rFonts w:ascii="Times New Roman" w:eastAsia="Times New Roman" w:hAnsi="Times New Roman" w:cs="Times New Roman"/>
+          <w:b/>
+          <w:sz w:val="24"/>
+          <w:szCs w:val="24"/>
+        </w:rPr>
+        <w:t>Zhili</w:t>
+      </w:r>
+      <w:proofErr w:type="spellEnd"/>
+      <w:r>
+        <w:rPr>
+          <w:rFonts w:ascii="Times New Roman" w:eastAsia="Times New Roman" w:hAnsi="Times New Roman" w:cs="Times New Roman"/>
           <w:sz w:val="24"/>
           <w:szCs w:val="24"/>
         </w:rPr>
@@ -2188,7 +2575,27 @@
           <w:sz w:val="24"/>
           <w:szCs w:val="24"/>
         </w:rPr>
-        <w:t>Mr. Lassaad Saidani</w:t>
+        <w:t xml:space="preserve">Mr. </w:t>
+      </w:r>
+      <w:proofErr w:type="spellStart"/>
+      <w:r>
+        <w:rPr>
+          <w:rFonts w:ascii="Times New Roman" w:eastAsia="Times New Roman" w:hAnsi="Times New Roman" w:cs="Times New Roman"/>
+          <w:b/>
+          <w:sz w:val="24"/>
+          <w:szCs w:val="24"/>
+        </w:rPr>
+        <w:t>Lassaad</w:t>
+      </w:r>
+      <w:proofErr w:type="spellEnd"/>
+      <w:r>
+        <w:rPr>
+          <w:rFonts w:ascii="Times New Roman" w:eastAsia="Times New Roman" w:hAnsi="Times New Roman" w:cs="Times New Roman"/>
+          <w:b/>
+          <w:sz w:val="24"/>
+          <w:szCs w:val="24"/>
+        </w:rPr>
+        <w:t xml:space="preserve"> Saidani</w:t>
       </w:r>
       <w:r>
         <w:rPr>
@@ -2416,7 +2823,14 @@
                 <w:rStyle w:val="Lienhypertexte"/>
                 <w:noProof/>
               </w:rPr>
-              <w:t>1.1-Hosting Company:</w:t>
+              <w:t>1.1-Hosting Company</w:t>
+            </w:r>
+            <w:r>
+              <w:rPr>
+                <w:rStyle w:val="Lienhypertexte"/>
+                <w:noProof/>
+              </w:rPr>
+              <w:t>…</w:t>
             </w:r>
             <w:r>
               <w:rPr>
@@ -2484,7 +2898,7 @@
                 <w:rStyle w:val="Lienhypertexte"/>
                 <w:noProof/>
               </w:rPr>
-              <w:t>1.2-Project Context:</w:t>
+              <w:t>1.2-Project Context</w:t>
             </w:r>
             <w:r>
               <w:rPr>
@@ -2552,7 +2966,7 @@
                 <w:rStyle w:val="Lienhypertexte"/>
                 <w:noProof/>
               </w:rPr>
-              <w:t>1.3-Problem Statement:</w:t>
+              <w:t>1.3-Problem Statement</w:t>
             </w:r>
             <w:r>
               <w:rPr>
@@ -2620,7 +3034,7 @@
                 <w:rStyle w:val="Lienhypertexte"/>
                 <w:noProof/>
               </w:rPr>
-              <w:t>1.4-Existing products:</w:t>
+              <w:t>1.4-Existing products</w:t>
             </w:r>
             <w:r>
               <w:rPr>
@@ -2688,7 +3102,7 @@
                 <w:rStyle w:val="Lienhypertexte"/>
                 <w:noProof/>
               </w:rPr>
-              <w:t>1.4.1-Salesforce:</w:t>
+              <w:t>1.4.1-Salesforce</w:t>
             </w:r>
             <w:r>
               <w:rPr>
@@ -2756,7 +3170,7 @@
                 <w:rStyle w:val="Lienhypertexte"/>
                 <w:noProof/>
               </w:rPr>
-              <w:t>1.4.2-HubSpot CRM:</w:t>
+              <w:t>1.4.2-HubSpot CRM</w:t>
             </w:r>
             <w:r>
               <w:rPr>
@@ -2824,7 +3238,7 @@
                 <w:rStyle w:val="Lienhypertexte"/>
                 <w:noProof/>
               </w:rPr>
-              <w:t>1.5-Criticism of the existing:</w:t>
+              <w:t>1.5-Criticism of the existing</w:t>
             </w:r>
             <w:r>
               <w:rPr>
@@ -2892,7 +3306,7 @@
                 <w:rStyle w:val="Lienhypertexte"/>
                 <w:noProof/>
               </w:rPr>
-              <w:t>1.5.1-Salesforce:</w:t>
+              <w:t>1.5.1-Salesforce</w:t>
             </w:r>
             <w:r>
               <w:rPr>
@@ -2960,7 +3374,7 @@
                 <w:rStyle w:val="Lienhypertexte"/>
                 <w:noProof/>
               </w:rPr>
-              <w:t>1.5.2-HubSpot CRM:</w:t>
+              <w:t>1.5.2-HubSpot CRM</w:t>
             </w:r>
             <w:r>
               <w:rPr>
@@ -3028,7 +3442,7 @@
                 <w:rStyle w:val="Lienhypertexte"/>
                 <w:noProof/>
               </w:rPr>
-              <w:t>1.6-Proposed solutions:</w:t>
+              <w:t>1.6-Proposed solutions</w:t>
             </w:r>
             <w:r>
               <w:rPr>
@@ -3096,7 +3510,7 @@
                 <w:rStyle w:val="Lienhypertexte"/>
                 <w:noProof/>
               </w:rPr>
-              <w:t>1.7-Work Methodology:</w:t>
+              <w:t>1.7-Work Methodology</w:t>
             </w:r>
             <w:r>
               <w:rPr>
@@ -3164,7 +3578,7 @@
                 <w:rStyle w:val="Lienhypertexte"/>
                 <w:noProof/>
               </w:rPr>
-              <w:t>1.7.1-Agile Scrum:</w:t>
+              <w:t>1.7.1-Agile Scrum</w:t>
             </w:r>
             <w:r>
               <w:rPr>
@@ -3232,7 +3646,7 @@
                 <w:rStyle w:val="Lienhypertexte"/>
                 <w:noProof/>
               </w:rPr>
-              <w:t>1.7.2-Software Development Life Cycle:</w:t>
+              <w:t>1.7.2-Software Development Life Cycle</w:t>
             </w:r>
             <w:r>
               <w:rPr>
@@ -3300,7 +3714,7 @@
                 <w:rStyle w:val="Lienhypertexte"/>
                 <w:noProof/>
               </w:rPr>
-              <w:t>Conclusion:</w:t>
+              <w:t>Conclusion</w:t>
             </w:r>
             <w:r>
               <w:rPr>
@@ -3368,7 +3782,7 @@
                 <w:rStyle w:val="Lienhypertexte"/>
                 <w:noProof/>
               </w:rPr>
-              <w:t>Chapter 2: Requirements and Specifications</w:t>
+              <w:t>Chapter 2 Requirements and Specifications</w:t>
             </w:r>
             <w:r>
               <w:rPr>
@@ -3436,7 +3850,7 @@
                 <w:rStyle w:val="Lienhypertexte"/>
                 <w:noProof/>
               </w:rPr>
-              <w:t>2.1-Actors Identification:</w:t>
+              <w:t>2.1-Actors Identification</w:t>
             </w:r>
             <w:r>
               <w:rPr>
@@ -3504,7 +3918,7 @@
                 <w:rStyle w:val="Lienhypertexte"/>
                 <w:noProof/>
               </w:rPr>
-              <w:t>2.2-Functional Requirements:</w:t>
+              <w:t>2.2-Functional Requirements</w:t>
             </w:r>
             <w:r>
               <w:rPr>
@@ -3572,7 +3986,7 @@
                 <w:rStyle w:val="Lienhypertexte"/>
                 <w:noProof/>
               </w:rPr>
-              <w:t>2.3-Non-functional requirements:</w:t>
+              <w:t>2.3-Non-functional requirements</w:t>
             </w:r>
             <w:r>
               <w:rPr>
@@ -3640,7 +4054,7 @@
                 <w:rStyle w:val="Lienhypertexte"/>
                 <w:noProof/>
               </w:rPr>
-              <w:t>2.4-Use Case:</w:t>
+              <w:t>2.4-Use Case</w:t>
             </w:r>
             <w:r>
               <w:rPr>
@@ -3708,7 +4122,7 @@
                 <w:rStyle w:val="Lienhypertexte"/>
                 <w:noProof/>
               </w:rPr>
-              <w:t>Conclusion:</w:t>
+              <w:t>Conclusion</w:t>
             </w:r>
             <w:r>
               <w:rPr>
@@ -3844,7 +4258,7 @@
                 <w:rStyle w:val="Lienhypertexte"/>
                 <w:noProof/>
               </w:rPr>
-              <w:t>3.1-Technologies:</w:t>
+              <w:t>3.1-Technologies</w:t>
             </w:r>
             <w:r>
               <w:rPr>
@@ -3912,7 +4326,7 @@
                 <w:rStyle w:val="Lienhypertexte"/>
                 <w:noProof/>
               </w:rPr>
-              <w:t>3.1.1-FrontEnd technologies:</w:t>
+              <w:t>3.1.1-FrontEnd technologies</w:t>
             </w:r>
             <w:r>
               <w:rPr>
@@ -3980,7 +4394,7 @@
                 <w:rStyle w:val="Lienhypertexte"/>
                 <w:noProof/>
               </w:rPr>
-              <w:t>3.1.2-Backend Technologies:</w:t>
+              <w:t>3.1.2-Backend Technologies</w:t>
             </w:r>
             <w:r>
               <w:rPr>
@@ -4048,7 +4462,7 @@
                 <w:rStyle w:val="Lienhypertexte"/>
                 <w:noProof/>
               </w:rPr>
-              <w:t>3.1.3-Database:</w:t>
+              <w:t>3.1.3-Database</w:t>
             </w:r>
             <w:r>
               <w:rPr>
@@ -4116,7 +4530,7 @@
                 <w:rStyle w:val="Lienhypertexte"/>
                 <w:noProof/>
               </w:rPr>
-              <w:t>3.1.4-Versioning:</w:t>
+              <w:t>3.1.4-Versioning</w:t>
             </w:r>
             <w:r>
               <w:rPr>
@@ -4184,7 +4598,7 @@
                 <w:rStyle w:val="Lienhypertexte"/>
                 <w:noProof/>
               </w:rPr>
-              <w:t>3.1.5-Cloud Services:</w:t>
+              <w:t>3.1.5-Cloud Services</w:t>
             </w:r>
             <w:r>
               <w:rPr>
@@ -4252,7 +4666,7 @@
                 <w:rStyle w:val="Lienhypertexte"/>
                 <w:noProof/>
               </w:rPr>
-              <w:t>3.1.6-Other Technologies:</w:t>
+              <w:t>3.1.6-Other Technologies</w:t>
             </w:r>
             <w:r>
               <w:rPr>
@@ -4320,7 +4734,7 @@
                 <w:rStyle w:val="Lienhypertexte"/>
                 <w:noProof/>
               </w:rPr>
-              <w:t>3.2-Software environment:</w:t>
+              <w:t>3.2-Software environment</w:t>
             </w:r>
             <w:r>
               <w:rPr>
@@ -4388,7 +4802,7 @@
                 <w:rStyle w:val="Lienhypertexte"/>
                 <w:noProof/>
               </w:rPr>
-              <w:t>3.2.1-Visual Studio Code:</w:t>
+              <w:t>3.2.1-Visual Studio Code</w:t>
             </w:r>
             <w:r>
               <w:rPr>
@@ -4456,7 +4870,7 @@
                 <w:rStyle w:val="Lienhypertexte"/>
                 <w:noProof/>
               </w:rPr>
-              <w:t>3.2.2-IntelliJ IDEA:</w:t>
+              <w:t>3.2.2-IntelliJ IDEA</w:t>
             </w:r>
             <w:r>
               <w:rPr>
@@ -4524,7 +4938,7 @@
                 <w:rStyle w:val="Lienhypertexte"/>
                 <w:noProof/>
               </w:rPr>
-              <w:t>3.3.3-NodeJs:</w:t>
+              <w:t>3.3.3-NodeJs</w:t>
             </w:r>
             <w:r>
               <w:rPr>
@@ -4592,7 +5006,7 @@
                 <w:rStyle w:val="Lienhypertexte"/>
                 <w:noProof/>
               </w:rPr>
-              <w:t>3.3.4-Maven:</w:t>
+              <w:t>3.3.4-Maven</w:t>
             </w:r>
             <w:r>
               <w:rPr>
@@ -4660,7 +5074,7 @@
                 <w:rStyle w:val="Lienhypertexte"/>
                 <w:noProof/>
               </w:rPr>
-              <w:t>Conclusion:</w:t>
+              <w:t>Conclusion</w:t>
             </w:r>
             <w:r>
               <w:rPr>
@@ -4796,7 +5210,7 @@
                 <w:rStyle w:val="Lienhypertexte"/>
                 <w:noProof/>
               </w:rPr>
-              <w:t>4.1-Software architecture:</w:t>
+              <w:t>4.1-Software architecture</w:t>
             </w:r>
             <w:r>
               <w:rPr>
@@ -4864,7 +5278,7 @@
                 <w:rStyle w:val="Lienhypertexte"/>
                 <w:noProof/>
               </w:rPr>
-              <w:t>4.1.1-Logical architecture:</w:t>
+              <w:t>4.1.1-Logical architecture</w:t>
             </w:r>
             <w:r>
               <w:rPr>
@@ -4932,7 +5346,7 @@
                 <w:rStyle w:val="Lienhypertexte"/>
                 <w:noProof/>
               </w:rPr>
-              <w:t>4.1.2-Global Cloud architecture:</w:t>
+              <w:t>4.1.2-Global Cloud architecture</w:t>
             </w:r>
             <w:r>
               <w:rPr>
@@ -5000,7 +5414,7 @@
                 <w:rStyle w:val="Lienhypertexte"/>
                 <w:noProof/>
               </w:rPr>
-              <w:t>4.1.3-Other software implementation:</w:t>
+              <w:t>4.1.3-Other software implementation</w:t>
             </w:r>
             <w:r>
               <w:rPr>
@@ -5068,7 +5482,7 @@
                 <w:rStyle w:val="Lienhypertexte"/>
                 <w:noProof/>
               </w:rPr>
-              <w:t>4.2-Data Modelling:</w:t>
+              <w:t>4.2-Data Modelling</w:t>
             </w:r>
             <w:r>
               <w:rPr>
@@ -5136,7 +5550,7 @@
                 <w:rStyle w:val="Lienhypertexte"/>
                 <w:noProof/>
               </w:rPr>
-              <w:t>4.3-Scenarios:</w:t>
+              <w:t>4.3-Scenarios</w:t>
             </w:r>
             <w:r>
               <w:rPr>
@@ -5204,7 +5618,7 @@
                 <w:rStyle w:val="Lienhypertexte"/>
                 <w:noProof/>
               </w:rPr>
-              <w:t>4.3.1-Opportunity creation:</w:t>
+              <w:t>4.3.1-Opportunity creation</w:t>
             </w:r>
             <w:r>
               <w:rPr>
@@ -5272,7 +5686,7 @@
                 <w:rStyle w:val="Lienhypertexte"/>
                 <w:noProof/>
               </w:rPr>
-              <w:t>4.3.2-Decision Making:</w:t>
+              <w:t>4.3.2-Decision Making</w:t>
             </w:r>
             <w:r>
               <w:rPr>
@@ -5340,7 +5754,7 @@
                 <w:rStyle w:val="Lienhypertexte"/>
                 <w:noProof/>
               </w:rPr>
-              <w:t>4.3.3-Commercial Agent handling the Opportunity:</w:t>
+              <w:t>4.3.3-Commercial Agent handling the Opportunity</w:t>
             </w:r>
             <w:r>
               <w:rPr>
@@ -5408,7 +5822,7 @@
                 <w:rStyle w:val="Lienhypertexte"/>
                 <w:noProof/>
               </w:rPr>
-              <w:t>4.3.4-Handling project and tasks:</w:t>
+              <w:t>4.3.4-Handling project and tasks</w:t>
             </w:r>
             <w:r>
               <w:rPr>
@@ -5476,7 +5890,7 @@
                 <w:rStyle w:val="Lienhypertexte"/>
                 <w:noProof/>
               </w:rPr>
-              <w:t>Conclusion:</w:t>
+              <w:t>Conclusion</w:t>
             </w:r>
             <w:r>
               <w:rPr>
@@ -5612,7 +6026,7 @@
                 <w:rStyle w:val="Lienhypertexte"/>
                 <w:noProof/>
               </w:rPr>
-              <w:t>5.1-Continuous Integration “CI”:</w:t>
+              <w:t>5.1-Continuous Integration “CI”</w:t>
             </w:r>
             <w:r>
               <w:rPr>
@@ -5680,7 +6094,7 @@
                 <w:rStyle w:val="Lienhypertexte"/>
                 <w:noProof/>
               </w:rPr>
-              <w:t>5.1.1- Pushing changes to the Code Repository:</w:t>
+              <w:t>5.1.1- Pushing changes to the Code Repository</w:t>
             </w:r>
             <w:r>
               <w:rPr>
@@ -5748,7 +6162,7 @@
                 <w:rStyle w:val="Lienhypertexte"/>
                 <w:noProof/>
               </w:rPr>
-              <w:t>5.1.2-Pre-deployment testing:</w:t>
+              <w:t>5.1.2-Pre-deployment testing</w:t>
             </w:r>
             <w:r>
               <w:rPr>
@@ -5816,7 +6230,7 @@
                 <w:rStyle w:val="Lienhypertexte"/>
                 <w:noProof/>
               </w:rPr>
-              <w:t>5.1.3-Packaging:</w:t>
+              <w:t>5.1.3-Packaging</w:t>
             </w:r>
             <w:r>
               <w:rPr>
@@ -5884,7 +6298,7 @@
                 <w:rStyle w:val="Lienhypertexte"/>
                 <w:noProof/>
               </w:rPr>
-              <w:t>5.2-Continuous Delivery “CD”:</w:t>
+              <w:t>5.2-Continuous Delivery “CD”</w:t>
             </w:r>
             <w:r>
               <w:rPr>
@@ -5952,7 +6366,7 @@
                 <w:rStyle w:val="Lienhypertexte"/>
                 <w:noProof/>
               </w:rPr>
-              <w:t>5.2.1-Deployment to staging environment:</w:t>
+              <w:t>5.2.1-Deployment to staging environment</w:t>
             </w:r>
             <w:r>
               <w:rPr>
@@ -6020,7 +6434,7 @@
                 <w:rStyle w:val="Lienhypertexte"/>
                 <w:noProof/>
               </w:rPr>
-              <w:t>5.2.2-Pre-deployment testing:</w:t>
+              <w:t>5.2.2-Pre-deployment testing</w:t>
             </w:r>
             <w:r>
               <w:rPr>
@@ -6088,7 +6502,7 @@
                 <w:rStyle w:val="Lienhypertexte"/>
                 <w:noProof/>
               </w:rPr>
-              <w:t>5.3-Global CI/CD workflow:</w:t>
+              <w:t>5.3-Global CI/CD workflow</w:t>
             </w:r>
             <w:r>
               <w:rPr>
@@ -6156,7 +6570,7 @@
                 <w:rStyle w:val="Lienhypertexte"/>
                 <w:noProof/>
               </w:rPr>
-              <w:t>5.3.1-Frontend Pipeline:</w:t>
+              <w:t>5.3.1-Frontend Pipeline</w:t>
             </w:r>
             <w:r>
               <w:rPr>
@@ -6224,7 +6638,7 @@
                 <w:rStyle w:val="Lienhypertexte"/>
                 <w:noProof/>
               </w:rPr>
-              <w:t>5.3.2-Backend Pipeline:</w:t>
+              <w:t>5.3.2-Backend Pipeline</w:t>
             </w:r>
             <w:r>
               <w:rPr>
@@ -6292,7 +6706,14 @@
                 <w:rStyle w:val="Lienhypertexte"/>
                 <w:noProof/>
               </w:rPr>
-              <w:t>5.4-Demo:</w:t>
+              <w:t>5.4-</w:t>
+            </w:r>
+            <w:r>
+              <w:rPr>
+                <w:rStyle w:val="Lienhypertexte"/>
+                <w:noProof/>
+              </w:rPr>
+              <w:t>Screenshots</w:t>
             </w:r>
             <w:r>
               <w:rPr>
@@ -6360,7 +6781,7 @@
                 <w:rStyle w:val="Lienhypertexte"/>
                 <w:noProof/>
               </w:rPr>
-              <w:t>5.4.1-Authentication:</w:t>
+              <w:t>5.4.1-Authentication</w:t>
             </w:r>
             <w:r>
               <w:rPr>
@@ -6428,7 +6849,7 @@
                 <w:rStyle w:val="Lienhypertexte"/>
                 <w:noProof/>
               </w:rPr>
-              <w:t>5.4.2-Creating an Employee:</w:t>
+              <w:t>5.4.2-Creating an Employee</w:t>
             </w:r>
             <w:r>
               <w:rPr>
@@ -6496,7 +6917,7 @@
                 <w:rStyle w:val="Lienhypertexte"/>
                 <w:noProof/>
               </w:rPr>
-              <w:t>5.4.3-Secretary Dashboard:</w:t>
+              <w:t>5.4.3-Secretary Dashboard</w:t>
             </w:r>
             <w:r>
               <w:rPr>
@@ -6564,7 +6985,7 @@
                 <w:rStyle w:val="Lienhypertexte"/>
                 <w:noProof/>
               </w:rPr>
-              <w:t>5.4.4-Admin Dashboard:</w:t>
+              <w:t>5.4.4-Admin Dashboard</w:t>
             </w:r>
             <w:r>
               <w:rPr>
@@ -6632,7 +7053,7 @@
                 <w:rStyle w:val="Lienhypertexte"/>
                 <w:noProof/>
               </w:rPr>
-              <w:t>5.4.5-Commercial Agent Dashboard:</w:t>
+              <w:t>5.4.5-Commercial Agent Dashboard</w:t>
             </w:r>
             <w:r>
               <w:rPr>
@@ -6700,7 +7121,7 @@
                 <w:rStyle w:val="Lienhypertexte"/>
                 <w:noProof/>
               </w:rPr>
-              <w:t>5.4.6-Statistics and Scores:</w:t>
+              <w:t>5.4.6-Statistics and Scores</w:t>
             </w:r>
             <w:r>
               <w:rPr>
@@ -6768,21 +7189,7 @@
                 <w:rStyle w:val="Lienhypertexte"/>
                 <w:noProof/>
               </w:rPr>
-              <w:t>Conclu</w:t>
-            </w:r>
-            <w:r>
-              <w:rPr>
-                <w:rStyle w:val="Lienhypertexte"/>
-                <w:noProof/>
-              </w:rPr>
-              <w:t>s</w:t>
-            </w:r>
-            <w:r>
-              <w:rPr>
-                <w:rStyle w:val="Lienhypertexte"/>
-                <w:noProof/>
-              </w:rPr>
-              <w:t>ion:</w:t>
+              <w:t>Conclusion</w:t>
             </w:r>
             <w:r>
               <w:rPr>
@@ -9692,21 +10099,7 @@
             <w:rStyle w:val="Lienhypertexte"/>
             <w:noProof/>
           </w:rPr>
-          <w:t>Figure 40: Login Scre</w:t>
-        </w:r>
-        <w:r>
-          <w:rPr>
-            <w:rStyle w:val="Lienhypertexte"/>
-            <w:noProof/>
-          </w:rPr>
-          <w:t>e</w:t>
-        </w:r>
-        <w:r>
-          <w:rPr>
-            <w:rStyle w:val="Lienhypertexte"/>
-            <w:noProof/>
-          </w:rPr>
-          <w:t>nshot</w:t>
+          <w:t>Figure 40: Login Screenshot</w:t>
         </w:r>
         <w:r>
           <w:rPr>
@@ -14007,7 +14400,27 @@
           <w:sz w:val="24"/>
           <w:szCs w:val="24"/>
         </w:rPr>
-        <w:t>This phase is dedicated to the deployment of the application, this is where we introduced DevOps into our project by implementing a continuous integration/continuous delivery (CI/CD) with the use of Infrastructure as Code (IaC) tools to define and manage the application's infrastructure, making deployment consistent and repeatable.</w:t>
+        <w:t>This phase is dedicated to the deployment of the application, this is where we introduced DevOps into our project by implementing a continuous integration/continuous delivery (CI/CD) with the use of Infrastructure as Code (</w:t>
+      </w:r>
+      <w:proofErr w:type="spellStart"/>
+      <w:r>
+        <w:rPr>
+          <w:rFonts w:ascii="Times New Roman" w:hAnsi="Times New Roman" w:cs="Times New Roman"/>
+          <w:color w:val="000000"/>
+          <w:sz w:val="24"/>
+          <w:szCs w:val="24"/>
+        </w:rPr>
+        <w:t>IaC</w:t>
+      </w:r>
+      <w:proofErr w:type="spellEnd"/>
+      <w:r>
+        <w:rPr>
+          <w:rFonts w:ascii="Times New Roman" w:hAnsi="Times New Roman" w:cs="Times New Roman"/>
+          <w:color w:val="000000"/>
+          <w:sz w:val="24"/>
+          <w:szCs w:val="24"/>
+        </w:rPr>
+        <w:t>) tools to define and manage the application's infrastructure, making deployment consistent and repeatable.</w:t>
       </w:r>
     </w:p>
     <w:p>
@@ -17047,7 +17460,27 @@
           <w:sz w:val="24"/>
           <w:szCs w:val="24"/>
         </w:rPr>
-        <w:t xml:space="preserve"> React's component-based architecture allows developers to break down complex user interfaces into smaller, reusable components. This modularity makes it easier to manage and maintain code, promotes reusability, and facilitates collaboration among developers working on different parts of an application.</w:t>
+        <w:t xml:space="preserve"> </w:t>
+      </w:r>
+      <w:proofErr w:type="spellStart"/>
+      <w:r>
+        <w:rPr>
+          <w:rFonts w:ascii="Times New Roman" w:hAnsi="Times New Roman" w:cs="Times New Roman"/>
+          <w:color w:val="000000"/>
+          <w:sz w:val="24"/>
+          <w:szCs w:val="24"/>
+        </w:rPr>
+        <w:t>React's</w:t>
+      </w:r>
+      <w:proofErr w:type="spellEnd"/>
+      <w:r>
+        <w:rPr>
+          <w:rFonts w:ascii="Times New Roman" w:hAnsi="Times New Roman" w:cs="Times New Roman"/>
+          <w:color w:val="000000"/>
+          <w:sz w:val="24"/>
+          <w:szCs w:val="24"/>
+        </w:rPr>
+        <w:t xml:space="preserve"> component-based architecture allows developers to break down complex user interfaces into smaller, reusable components. This modularity makes it easier to manage and maintain code, promotes reusability, and facilitates collaboration among developers working on different parts of an application.</w:t>
       </w:r>
     </w:p>
     <w:p>
@@ -17109,7 +17542,27 @@
           <w:sz w:val="24"/>
           <w:szCs w:val="24"/>
         </w:rPr>
-        <w:t xml:space="preserve"> React's use of a virtual DOM (Document Object Model) provides a significant performance boost. </w:t>
+        <w:t xml:space="preserve"> </w:t>
+      </w:r>
+      <w:proofErr w:type="spellStart"/>
+      <w:r>
+        <w:rPr>
+          <w:rFonts w:ascii="Times New Roman" w:hAnsi="Times New Roman" w:cs="Times New Roman"/>
+          <w:color w:val="000000"/>
+          <w:sz w:val="24"/>
+          <w:szCs w:val="24"/>
+        </w:rPr>
+        <w:t>React's</w:t>
+      </w:r>
+      <w:proofErr w:type="spellEnd"/>
+      <w:r>
+        <w:rPr>
+          <w:rFonts w:ascii="Times New Roman" w:hAnsi="Times New Roman" w:cs="Times New Roman"/>
+          <w:color w:val="000000"/>
+          <w:sz w:val="24"/>
+          <w:szCs w:val="24"/>
+        </w:rPr>
+        <w:t xml:space="preserve"> use of a virtual DOM (Document Object Model) provides a significant performance boost. </w:t>
       </w:r>
     </w:p>
     <w:p>
@@ -17414,6 +17867,7 @@
           <w:szCs w:val="28"/>
         </w:rPr>
       </w:pPr>
+      <w:proofErr w:type="spellStart"/>
       <w:r>
         <w:rPr>
           <w:rFonts w:ascii="Times New Roman" w:hAnsi="Times New Roman" w:cs="Times New Roman"/>
@@ -17424,6 +17878,7 @@
         </w:rPr>
         <w:t>Springboot</w:t>
       </w:r>
+      <w:proofErr w:type="spellEnd"/>
       <w:r>
         <w:rPr>
           <w:rFonts w:ascii="Times New Roman" w:hAnsi="Times New Roman" w:cs="Times New Roman"/>
@@ -17562,7 +18017,27 @@
           <w:sz w:val="20"/>
           <w:szCs w:val="20"/>
         </w:rPr>
-        <w:t>: SpringBoot Logo</w:t>
+        <w:t xml:space="preserve">: </w:t>
+      </w:r>
+      <w:proofErr w:type="spellStart"/>
+      <w:r>
+        <w:rPr>
+          <w:b/>
+          <w:bCs/>
+          <w:sz w:val="20"/>
+          <w:szCs w:val="20"/>
+        </w:rPr>
+        <w:t>SpringBoot</w:t>
+      </w:r>
+      <w:proofErr w:type="spellEnd"/>
+      <w:r>
+        <w:rPr>
+          <w:b/>
+          <w:bCs/>
+          <w:sz w:val="20"/>
+          <w:szCs w:val="20"/>
+        </w:rPr>
+        <w:t xml:space="preserve"> Logo</w:t>
       </w:r>
       <w:bookmarkEnd w:id="31"/>
     </w:p>
@@ -17910,7 +18385,27 @@
           <w:sz w:val="20"/>
           <w:szCs w:val="20"/>
         </w:rPr>
-        <w:t>: SpringBoot Logo</w:t>
+        <w:t xml:space="preserve">: </w:t>
+      </w:r>
+      <w:proofErr w:type="spellStart"/>
+      <w:r>
+        <w:rPr>
+          <w:b/>
+          <w:bCs/>
+          <w:sz w:val="20"/>
+          <w:szCs w:val="20"/>
+        </w:rPr>
+        <w:t>SpringBoot</w:t>
+      </w:r>
+      <w:proofErr w:type="spellEnd"/>
+      <w:r>
+        <w:rPr>
+          <w:b/>
+          <w:bCs/>
+          <w:sz w:val="20"/>
+          <w:szCs w:val="20"/>
+        </w:rPr>
+        <w:t xml:space="preserve"> Logo</w:t>
       </w:r>
       <w:bookmarkEnd w:id="32"/>
     </w:p>
@@ -18629,7 +19124,29 @@
           <w:sz w:val="26"/>
           <w:szCs w:val="26"/>
         </w:rPr>
-        <w:t>AWS CodeBuild: </w:t>
+        <w:t xml:space="preserve">AWS </w:t>
+      </w:r>
+      <w:proofErr w:type="spellStart"/>
+      <w:r>
+        <w:rPr>
+          <w:rFonts w:ascii="Times New Roman" w:hAnsi="Times New Roman" w:cs="Times New Roman"/>
+          <w:b/>
+          <w:color w:val="000000"/>
+          <w:sz w:val="26"/>
+          <w:szCs w:val="26"/>
+        </w:rPr>
+        <w:t>CodeBuild</w:t>
+      </w:r>
+      <w:proofErr w:type="spellEnd"/>
+      <w:r>
+        <w:rPr>
+          <w:rFonts w:ascii="Times New Roman" w:hAnsi="Times New Roman" w:cs="Times New Roman"/>
+          <w:b/>
+          <w:color w:val="000000"/>
+          <w:sz w:val="26"/>
+          <w:szCs w:val="26"/>
+        </w:rPr>
+        <w:t>: </w:t>
       </w:r>
     </w:p>
     <w:p>
@@ -18762,7 +19279,27 @@
           <w:sz w:val="20"/>
           <w:szCs w:val="20"/>
         </w:rPr>
-        <w:t>: AWS CodeBuild Logo</w:t>
+        <w:t xml:space="preserve">: AWS </w:t>
+      </w:r>
+      <w:proofErr w:type="spellStart"/>
+      <w:r>
+        <w:rPr>
+          <w:b/>
+          <w:bCs/>
+          <w:sz w:val="20"/>
+          <w:szCs w:val="20"/>
+        </w:rPr>
+        <w:t>CodeBuild</w:t>
+      </w:r>
+      <w:proofErr w:type="spellEnd"/>
+      <w:r>
+        <w:rPr>
+          <w:b/>
+          <w:bCs/>
+          <w:sz w:val="20"/>
+          <w:szCs w:val="20"/>
+        </w:rPr>
+        <w:t xml:space="preserve"> Logo</w:t>
       </w:r>
       <w:bookmarkEnd w:id="39"/>
     </w:p>
@@ -18783,7 +19320,27 @@
           <w:sz w:val="24"/>
           <w:szCs w:val="24"/>
         </w:rPr>
-        <w:t>It is a fully managed build service that helps you compile source code, run unit tests, and produce artifacts that are ready to deploy. AWS CodeBuild scales continuously and processes multiple builds concurrently, so your builds are not left in the queue. [R4]</w:t>
+        <w:t xml:space="preserve">It is a fully managed build service that helps you compile source code, run unit tests, and produce artifacts that are ready to deploy. AWS </w:t>
+      </w:r>
+      <w:proofErr w:type="spellStart"/>
+      <w:r>
+        <w:rPr>
+          <w:rFonts w:ascii="Times New Roman" w:hAnsi="Times New Roman" w:cs="Times New Roman"/>
+          <w:color w:val="000000"/>
+          <w:sz w:val="24"/>
+          <w:szCs w:val="24"/>
+        </w:rPr>
+        <w:t>CodeBuild</w:t>
+      </w:r>
+      <w:proofErr w:type="spellEnd"/>
+      <w:r>
+        <w:rPr>
+          <w:rFonts w:ascii="Times New Roman" w:hAnsi="Times New Roman" w:cs="Times New Roman"/>
+          <w:color w:val="000000"/>
+          <w:sz w:val="24"/>
+          <w:szCs w:val="24"/>
+        </w:rPr>
+        <w:t xml:space="preserve"> scales continuously and processes multiple builds concurrently, so your builds are not left in the queue. [R4]</w:t>
       </w:r>
     </w:p>
     <w:p>
@@ -18819,7 +19376,29 @@
           <w:sz w:val="26"/>
           <w:szCs w:val="26"/>
         </w:rPr>
-        <w:t>AWS CodePipeline: </w:t>
+        <w:t xml:space="preserve">AWS </w:t>
+      </w:r>
+      <w:proofErr w:type="spellStart"/>
+      <w:r>
+        <w:rPr>
+          <w:rFonts w:ascii="Times New Roman" w:hAnsi="Times New Roman" w:cs="Times New Roman"/>
+          <w:b/>
+          <w:color w:val="000000"/>
+          <w:sz w:val="26"/>
+          <w:szCs w:val="26"/>
+        </w:rPr>
+        <w:t>CodePipeline</w:t>
+      </w:r>
+      <w:proofErr w:type="spellEnd"/>
+      <w:r>
+        <w:rPr>
+          <w:rFonts w:ascii="Times New Roman" w:hAnsi="Times New Roman" w:cs="Times New Roman"/>
+          <w:b/>
+          <w:color w:val="000000"/>
+          <w:sz w:val="26"/>
+          <w:szCs w:val="26"/>
+        </w:rPr>
+        <w:t>: </w:t>
       </w:r>
     </w:p>
     <w:p>
@@ -18952,7 +19531,27 @@
           <w:sz w:val="20"/>
           <w:szCs w:val="20"/>
         </w:rPr>
-        <w:t>: AWS CodePipeline Logo</w:t>
+        <w:t xml:space="preserve">: AWS </w:t>
+      </w:r>
+      <w:proofErr w:type="spellStart"/>
+      <w:r>
+        <w:rPr>
+          <w:b/>
+          <w:bCs/>
+          <w:sz w:val="20"/>
+          <w:szCs w:val="20"/>
+        </w:rPr>
+        <w:t>CodePipeline</w:t>
+      </w:r>
+      <w:proofErr w:type="spellEnd"/>
+      <w:r>
+        <w:rPr>
+          <w:b/>
+          <w:bCs/>
+          <w:sz w:val="20"/>
+          <w:szCs w:val="20"/>
+        </w:rPr>
+        <w:t xml:space="preserve"> Logo</w:t>
       </w:r>
       <w:bookmarkEnd w:id="40"/>
     </w:p>
@@ -18973,7 +19572,47 @@
           <w:sz w:val="24"/>
           <w:szCs w:val="24"/>
         </w:rPr>
-        <w:t>It helps you quickly model and configure the different stages of a software release and automate the steps required to release software changes continuously. You can integrate AWS CodePipeline with third-party services like GitHub or use an AWS services such as AWS CodeCommit or Amazon ECR. [R4]</w:t>
+        <w:t xml:space="preserve">It helps you quickly model and configure the different stages of a software release and automate the steps required to release software changes continuously. You can integrate AWS </w:t>
+      </w:r>
+      <w:proofErr w:type="spellStart"/>
+      <w:r>
+        <w:rPr>
+          <w:rFonts w:ascii="Times New Roman" w:hAnsi="Times New Roman" w:cs="Times New Roman"/>
+          <w:color w:val="000000"/>
+          <w:sz w:val="24"/>
+          <w:szCs w:val="24"/>
+        </w:rPr>
+        <w:t>CodePipeline</w:t>
+      </w:r>
+      <w:proofErr w:type="spellEnd"/>
+      <w:r>
+        <w:rPr>
+          <w:rFonts w:ascii="Times New Roman" w:hAnsi="Times New Roman" w:cs="Times New Roman"/>
+          <w:color w:val="000000"/>
+          <w:sz w:val="24"/>
+          <w:szCs w:val="24"/>
+        </w:rPr>
+        <w:t xml:space="preserve"> with third-party services like GitHub or use an AWS services such as AWS </w:t>
+      </w:r>
+      <w:proofErr w:type="spellStart"/>
+      <w:r>
+        <w:rPr>
+          <w:rFonts w:ascii="Times New Roman" w:hAnsi="Times New Roman" w:cs="Times New Roman"/>
+          <w:color w:val="000000"/>
+          <w:sz w:val="24"/>
+          <w:szCs w:val="24"/>
+        </w:rPr>
+        <w:t>CodeCommit</w:t>
+      </w:r>
+      <w:proofErr w:type="spellEnd"/>
+      <w:r>
+        <w:rPr>
+          <w:rFonts w:ascii="Times New Roman" w:hAnsi="Times New Roman" w:cs="Times New Roman"/>
+          <w:color w:val="000000"/>
+          <w:sz w:val="24"/>
+          <w:szCs w:val="24"/>
+        </w:rPr>
+        <w:t xml:space="preserve"> or Amazon ECR. [R4]</w:t>
       </w:r>
     </w:p>
     <w:p>
@@ -19453,7 +20092,29 @@
           <w:sz w:val="26"/>
           <w:szCs w:val="26"/>
         </w:rPr>
-        <w:t>AWS Fargate: </w:t>
+        <w:t xml:space="preserve">AWS </w:t>
+      </w:r>
+      <w:proofErr w:type="spellStart"/>
+      <w:r>
+        <w:rPr>
+          <w:rFonts w:ascii="Times New Roman" w:hAnsi="Times New Roman" w:cs="Times New Roman"/>
+          <w:b/>
+          <w:color w:val="000000"/>
+          <w:sz w:val="26"/>
+          <w:szCs w:val="26"/>
+        </w:rPr>
+        <w:t>Fargate</w:t>
+      </w:r>
+      <w:proofErr w:type="spellEnd"/>
+      <w:r>
+        <w:rPr>
+          <w:rFonts w:ascii="Times New Roman" w:hAnsi="Times New Roman" w:cs="Times New Roman"/>
+          <w:b/>
+          <w:color w:val="000000"/>
+          <w:sz w:val="26"/>
+          <w:szCs w:val="26"/>
+        </w:rPr>
+        <w:t>: </w:t>
       </w:r>
     </w:p>
     <w:p>
@@ -19586,9 +20247,20 @@
           <w:sz w:val="20"/>
           <w:szCs w:val="20"/>
         </w:rPr>
-        <w:t>: AWS Fargate</w:t>
+        <w:t xml:space="preserve">: AWS </w:t>
+      </w:r>
+      <w:proofErr w:type="spellStart"/>
+      <w:r>
+        <w:rPr>
+          <w:b/>
+          <w:bCs/>
+          <w:sz w:val="20"/>
+          <w:szCs w:val="20"/>
+        </w:rPr>
+        <w:t>Fargate</w:t>
       </w:r>
       <w:bookmarkEnd w:id="43"/>
+      <w:proofErr w:type="spellEnd"/>
     </w:p>
     <w:p>
       <w:pPr>
@@ -19625,7 +20297,27 @@
           <w:sz w:val="24"/>
           <w:szCs w:val="24"/>
         </w:rPr>
-        <w:t>s a compute engine for Amazon ECS that allows you to run containers without having to manage servers or clusters. With AWS Fargate, you no longer have to provision, configure, and scale clusters of virtual machines to run containers. This removes the need to choose server types, decide when to scale your clusters, or optimize cluster packing. [R4]</w:t>
+        <w:t xml:space="preserve">s a compute engine for Amazon ECS that allows you to run containers without having to manage servers or clusters. With AWS </w:t>
+      </w:r>
+      <w:proofErr w:type="spellStart"/>
+      <w:r>
+        <w:rPr>
+          <w:rFonts w:ascii="Times New Roman" w:hAnsi="Times New Roman" w:cs="Times New Roman"/>
+          <w:color w:val="000000"/>
+          <w:sz w:val="24"/>
+          <w:szCs w:val="24"/>
+        </w:rPr>
+        <w:t>Fargate</w:t>
+      </w:r>
+      <w:proofErr w:type="spellEnd"/>
+      <w:r>
+        <w:rPr>
+          <w:rFonts w:ascii="Times New Roman" w:hAnsi="Times New Roman" w:cs="Times New Roman"/>
+          <w:color w:val="000000"/>
+          <w:sz w:val="24"/>
+          <w:szCs w:val="24"/>
+        </w:rPr>
+        <w:t>, you no longer have to provision, configure, and scale clusters of virtual machines to run containers. This removes the need to choose server types, decide when to scale your clusters, or optimize cluster packing. [R4]</w:t>
       </w:r>
     </w:p>
     <w:p>
@@ -20228,7 +20920,43 @@
           <w:sz w:val="24"/>
           <w:szCs w:val="24"/>
         </w:rPr>
-        <w:t>Amazon CloudFront is a web service that speeds up distribution of your static and dynamic web content, such as .html, .css, .js, and image files, to your users. CloudFront delivers your content through a worldwide network of data centers called edge locations. When a user requests content that you're serving with CloudFront, the request is routed to the edge location that provides the lowest latency (time delay), so that content is delivered with the best possible performance. [R4]</w:t>
+        <w:t>Amazon CloudFront is a web service that speeds up distribution of your static and dynamic web content, such as .html, .</w:t>
+      </w:r>
+      <w:proofErr w:type="spellStart"/>
+      <w:r>
+        <w:rPr>
+          <w:rFonts w:ascii="Times New Roman" w:hAnsi="Times New Roman" w:cs="Times New Roman"/>
+          <w:sz w:val="24"/>
+          <w:szCs w:val="24"/>
+        </w:rPr>
+        <w:t>css</w:t>
+      </w:r>
+      <w:proofErr w:type="spellEnd"/>
+      <w:r>
+        <w:rPr>
+          <w:rFonts w:ascii="Times New Roman" w:hAnsi="Times New Roman" w:cs="Times New Roman"/>
+          <w:sz w:val="24"/>
+          <w:szCs w:val="24"/>
+        </w:rPr>
+        <w:t>, .</w:t>
+      </w:r>
+      <w:proofErr w:type="spellStart"/>
+      <w:r>
+        <w:rPr>
+          <w:rFonts w:ascii="Times New Roman" w:hAnsi="Times New Roman" w:cs="Times New Roman"/>
+          <w:sz w:val="24"/>
+          <w:szCs w:val="24"/>
+        </w:rPr>
+        <w:t>js</w:t>
+      </w:r>
+      <w:proofErr w:type="spellEnd"/>
+      <w:r>
+        <w:rPr>
+          <w:rFonts w:ascii="Times New Roman" w:hAnsi="Times New Roman" w:cs="Times New Roman"/>
+          <w:sz w:val="24"/>
+          <w:szCs w:val="24"/>
+        </w:rPr>
+        <w:t>, and image files, to your users. CloudFront delivers your content through a worldwide network of data centers called edge locations. When a user requests content that you're serving with CloudFront, the request is routed to the edge location that provides the lowest latency (time delay), so that content is delivered with the best possible performance. [R4]</w:t>
       </w:r>
     </w:p>
     <w:p>
@@ -21297,7 +22025,27 @@
           <w:sz w:val="20"/>
           <w:szCs w:val="20"/>
         </w:rPr>
-        <w:t>: NodeJs Logo</w:t>
+        <w:t xml:space="preserve">: </w:t>
+      </w:r>
+      <w:proofErr w:type="spellStart"/>
+      <w:r>
+        <w:rPr>
+          <w:b/>
+          <w:bCs/>
+          <w:sz w:val="20"/>
+          <w:szCs w:val="20"/>
+        </w:rPr>
+        <w:t>NodeJs</w:t>
+      </w:r>
+      <w:proofErr w:type="spellEnd"/>
+      <w:r>
+        <w:rPr>
+          <w:b/>
+          <w:bCs/>
+          <w:sz w:val="20"/>
+          <w:szCs w:val="20"/>
+        </w:rPr>
+        <w:t xml:space="preserve"> Logo</w:t>
       </w:r>
       <w:bookmarkEnd w:id="57"/>
     </w:p>
@@ -21710,7 +22458,23 @@
           <w:sz w:val="24"/>
           <w:szCs w:val="24"/>
         </w:rPr>
-        <w:t xml:space="preserve">The logical architecture is defined as the organization of the subsystems, software classes, and layers that make the complete logical system. In our case, we decided to go with the multi-tier (n-tier) architecture specifically three-tier </w:t>
+        <w:t>The logical architecture is defined as the organization of the subsystems, software classes, and layers that make the complete logical system. In our case, we decided to go with the multi-tier</w:t>
+      </w:r>
+      <w:r>
+        <w:rPr>
+          <w:rFonts w:ascii="Times New Roman" w:hAnsi="Times New Roman" w:cs="Times New Roman"/>
+          <w:sz w:val="24"/>
+          <w:szCs w:val="24"/>
+        </w:rPr>
+        <w:t>s</w:t>
+      </w:r>
+      <w:r>
+        <w:rPr>
+          <w:rFonts w:ascii="Times New Roman" w:hAnsi="Times New Roman" w:cs="Times New Roman"/>
+          <w:sz w:val="24"/>
+          <w:szCs w:val="24"/>
+        </w:rPr>
+        <w:t xml:space="preserve"> (n-tier) architecture specifically three-tier </w:t>
       </w:r>
       <w:r>
         <w:rPr>
@@ -21744,7 +22508,71 @@
           <w:sz w:val="24"/>
           <w:szCs w:val="24"/>
         </w:rPr>
-        <w:t xml:space="preserve">The three-tier architecture is the most popular implementation of a multi-tier architecture and consists of a single presentation tier, logic tier, and data tier. The following illustration shows </w:t>
+        <w:t>The three-tier architecture is the most popular implementation of a multi-tier</w:t>
+      </w:r>
+      <w:r>
+        <w:rPr>
+          <w:rFonts w:ascii="Times New Roman" w:hAnsi="Times New Roman" w:cs="Times New Roman"/>
+          <w:sz w:val="24"/>
+          <w:szCs w:val="24"/>
+        </w:rPr>
+        <w:t>s</w:t>
+      </w:r>
+      <w:r>
+        <w:rPr>
+          <w:rFonts w:ascii="Times New Roman" w:hAnsi="Times New Roman" w:cs="Times New Roman"/>
+          <w:sz w:val="24"/>
+          <w:szCs w:val="24"/>
+        </w:rPr>
+        <w:t xml:space="preserve"> architecture and consists of a single presentation </w:t>
+      </w:r>
+      <w:r>
+        <w:rPr>
+          <w:rFonts w:ascii="Times New Roman" w:hAnsi="Times New Roman" w:cs="Times New Roman"/>
+          <w:sz w:val="24"/>
+          <w:szCs w:val="24"/>
+        </w:rPr>
+        <w:t>layer</w:t>
+      </w:r>
+      <w:r>
+        <w:rPr>
+          <w:rFonts w:ascii="Times New Roman" w:hAnsi="Times New Roman" w:cs="Times New Roman"/>
+          <w:sz w:val="24"/>
+          <w:szCs w:val="24"/>
+        </w:rPr>
+        <w:t>, logic</w:t>
+      </w:r>
+      <w:r>
+        <w:rPr>
+          <w:rFonts w:ascii="Times New Roman" w:hAnsi="Times New Roman" w:cs="Times New Roman"/>
+          <w:sz w:val="24"/>
+          <w:szCs w:val="24"/>
+        </w:rPr>
+        <w:t xml:space="preserve"> layer</w:t>
+      </w:r>
+      <w:r>
+        <w:rPr>
+          <w:rFonts w:ascii="Times New Roman" w:hAnsi="Times New Roman" w:cs="Times New Roman"/>
+          <w:sz w:val="24"/>
+          <w:szCs w:val="24"/>
+        </w:rPr>
+        <w:t xml:space="preserve">, and data </w:t>
+      </w:r>
+      <w:r>
+        <w:rPr>
+          <w:rFonts w:ascii="Times New Roman" w:hAnsi="Times New Roman" w:cs="Times New Roman"/>
+          <w:sz w:val="24"/>
+          <w:szCs w:val="24"/>
+        </w:rPr>
+        <w:t>layer</w:t>
+      </w:r>
+      <w:r>
+        <w:rPr>
+          <w:rFonts w:ascii="Times New Roman" w:hAnsi="Times New Roman" w:cs="Times New Roman"/>
+          <w:sz w:val="24"/>
+          <w:szCs w:val="24"/>
+        </w:rPr>
+        <w:t xml:space="preserve">. The following illustration shows </w:t>
       </w:r>
       <w:r>
         <w:rPr>
@@ -21956,7 +22784,39 @@
           <w:sz w:val="24"/>
           <w:szCs w:val="24"/>
         </w:rPr>
-        <w:t xml:space="preserve">The chief benefit of three-tier architecture is that because each tier runs on its own infrastructure, each tier can be developed simultaneously by a separate development </w:t>
+        <w:t xml:space="preserve">The chief benefit of three-tier architecture is that because each </w:t>
+      </w:r>
+      <w:r>
+        <w:rPr>
+          <w:rFonts w:ascii="Times New Roman" w:hAnsi="Times New Roman" w:cs="Times New Roman"/>
+          <w:sz w:val="24"/>
+          <w:szCs w:val="24"/>
+        </w:rPr>
+        <w:t>layer</w:t>
+      </w:r>
+      <w:r>
+        <w:rPr>
+          <w:rFonts w:ascii="Times New Roman" w:hAnsi="Times New Roman" w:cs="Times New Roman"/>
+          <w:sz w:val="24"/>
+          <w:szCs w:val="24"/>
+        </w:rPr>
+        <w:t xml:space="preserve"> runs on its own infrastructure, each </w:t>
+      </w:r>
+      <w:r>
+        <w:rPr>
+          <w:rFonts w:ascii="Times New Roman" w:hAnsi="Times New Roman" w:cs="Times New Roman"/>
+          <w:sz w:val="24"/>
+          <w:szCs w:val="24"/>
+        </w:rPr>
+        <w:t>layer</w:t>
+      </w:r>
+      <w:r>
+        <w:rPr>
+          <w:rFonts w:ascii="Times New Roman" w:hAnsi="Times New Roman" w:cs="Times New Roman"/>
+          <w:sz w:val="24"/>
+          <w:szCs w:val="24"/>
+        </w:rPr>
+        <w:t xml:space="preserve"> can be developed simultaneously by a separate development </w:t>
       </w:r>
       <w:r>
         <w:rPr>
@@ -21972,7 +22832,23 @@
           <w:sz w:val="24"/>
           <w:szCs w:val="24"/>
         </w:rPr>
-        <w:t xml:space="preserve"> can be updated or scaled as needed without impacting the other tiers.</w:t>
+        <w:t xml:space="preserve"> can be updated or scaled as needed without impacting the other </w:t>
+      </w:r>
+      <w:r>
+        <w:rPr>
+          <w:rFonts w:ascii="Times New Roman" w:hAnsi="Times New Roman" w:cs="Times New Roman"/>
+          <w:sz w:val="24"/>
+          <w:szCs w:val="24"/>
+        </w:rPr>
+        <w:t>layers</w:t>
+      </w:r>
+      <w:r>
+        <w:rPr>
+          <w:rFonts w:ascii="Times New Roman" w:hAnsi="Times New Roman" w:cs="Times New Roman"/>
+          <w:sz w:val="24"/>
+          <w:szCs w:val="24"/>
+        </w:rPr>
+        <w:t>.</w:t>
       </w:r>
     </w:p>
     <w:p>
@@ -21991,7 +22867,39 @@
           <w:sz w:val="24"/>
           <w:szCs w:val="24"/>
         </w:rPr>
-        <w:t>Adding to the faster development and improved scalability, the three-tier architecture provides an improved reliability, an outage in one tier is less likely to impact the availability or performance of the other tiers.</w:t>
+        <w:t xml:space="preserve">Adding to the faster development and improved scalability, the three-tier architecture provides an improved reliability, an outage in one </w:t>
+      </w:r>
+      <w:r>
+        <w:rPr>
+          <w:rFonts w:ascii="Times New Roman" w:hAnsi="Times New Roman" w:cs="Times New Roman"/>
+          <w:sz w:val="24"/>
+          <w:szCs w:val="24"/>
+        </w:rPr>
+        <w:t>layer</w:t>
+      </w:r>
+      <w:r>
+        <w:rPr>
+          <w:rFonts w:ascii="Times New Roman" w:hAnsi="Times New Roman" w:cs="Times New Roman"/>
+          <w:sz w:val="24"/>
+          <w:szCs w:val="24"/>
+        </w:rPr>
+        <w:t xml:space="preserve"> is less likely to impact the availability or performance of the other </w:t>
+      </w:r>
+      <w:r>
+        <w:rPr>
+          <w:rFonts w:ascii="Times New Roman" w:hAnsi="Times New Roman" w:cs="Times New Roman"/>
+          <w:sz w:val="24"/>
+          <w:szCs w:val="24"/>
+        </w:rPr>
+        <w:t>layers</w:t>
+      </w:r>
+      <w:r>
+        <w:rPr>
+          <w:rFonts w:ascii="Times New Roman" w:hAnsi="Times New Roman" w:cs="Times New Roman"/>
+          <w:sz w:val="24"/>
+          <w:szCs w:val="24"/>
+        </w:rPr>
+        <w:t>.</w:t>
       </w:r>
     </w:p>
     <w:p>
@@ -22018,7 +22926,39 @@
           <w:sz w:val="24"/>
           <w:szCs w:val="24"/>
         </w:rPr>
-        <w:t>, the three-tier architecture provides a huge improvement on the security of the whole application, because the presentation tier and data tier can't communicate directly, a well-</w:t>
+        <w:t xml:space="preserve">, the three-tier architecture provides a huge improvement on the security of the whole application, because the presentation </w:t>
+      </w:r>
+      <w:r>
+        <w:rPr>
+          <w:rFonts w:ascii="Times New Roman" w:hAnsi="Times New Roman" w:cs="Times New Roman"/>
+          <w:sz w:val="24"/>
+          <w:szCs w:val="24"/>
+        </w:rPr>
+        <w:t>layer</w:t>
+      </w:r>
+      <w:r>
+        <w:rPr>
+          <w:rFonts w:ascii="Times New Roman" w:hAnsi="Times New Roman" w:cs="Times New Roman"/>
+          <w:sz w:val="24"/>
+          <w:szCs w:val="24"/>
+        </w:rPr>
+        <w:t xml:space="preserve"> and data </w:t>
+      </w:r>
+      <w:r>
+        <w:rPr>
+          <w:rFonts w:ascii="Times New Roman" w:hAnsi="Times New Roman" w:cs="Times New Roman"/>
+          <w:sz w:val="24"/>
+          <w:szCs w:val="24"/>
+        </w:rPr>
+        <w:t>layer</w:t>
+      </w:r>
+      <w:r>
+        <w:rPr>
+          <w:rFonts w:ascii="Times New Roman" w:hAnsi="Times New Roman" w:cs="Times New Roman"/>
+          <w:sz w:val="24"/>
+          <w:szCs w:val="24"/>
+        </w:rPr>
+        <w:t xml:space="preserve"> can't communicate directly, a well-</w:t>
       </w:r>
       <w:r>
         <w:rPr>
@@ -22027,7 +22967,23 @@
           <w:szCs w:val="24"/>
         </w:rPr>
         <w:lastRenderedPageBreak/>
-        <w:t>designed application tier can function as a sort of internal firewall, preventing SQL injections and other malicious exploits.</w:t>
+        <w:t xml:space="preserve">designed application </w:t>
+      </w:r>
+      <w:r>
+        <w:rPr>
+          <w:rFonts w:ascii="Times New Roman" w:hAnsi="Times New Roman" w:cs="Times New Roman"/>
+          <w:sz w:val="24"/>
+          <w:szCs w:val="24"/>
+        </w:rPr>
+        <w:t>layer</w:t>
+      </w:r>
+      <w:r>
+        <w:rPr>
+          <w:rFonts w:ascii="Times New Roman" w:hAnsi="Times New Roman" w:cs="Times New Roman"/>
+          <w:sz w:val="24"/>
+          <w:szCs w:val="24"/>
+        </w:rPr>
+        <w:t xml:space="preserve"> can function as a sort of internal firewall, preventing SQL injections and other malicious exploits.</w:t>
       </w:r>
     </w:p>
     <w:p>
@@ -22101,7 +23057,73 @@
           <w:sz w:val="24"/>
           <w:szCs w:val="24"/>
         </w:rPr>
-        <w:t xml:space="preserve"> is the user interface and communication layer of the application, where the end user interacts with the application. Its main purpose is to display information to and collect information from the user. This top-level tier can run on a web browser, as desktop application, or a graphical user interface (GUI), for our application, the web presentation tiers are developed using ReactJs and Material UI.</w:t>
+        <w:t xml:space="preserve"> is the user interface and communication layer of the application, where the end user interacts with the application. Its main purpose is to display information to and collect information from the user. This top-level </w:t>
+      </w:r>
+      <w:r>
+        <w:rPr>
+          <w:rFonts w:ascii="Times New Roman" w:hAnsi="Times New Roman" w:cs="Times New Roman"/>
+          <w:sz w:val="24"/>
+          <w:szCs w:val="24"/>
+        </w:rPr>
+        <w:t>layer</w:t>
+      </w:r>
+      <w:r>
+        <w:rPr>
+          <w:rFonts w:ascii="Times New Roman" w:hAnsi="Times New Roman" w:cs="Times New Roman"/>
+          <w:sz w:val="24"/>
+          <w:szCs w:val="24"/>
+        </w:rPr>
+        <w:t xml:space="preserve"> can run on a web browser, as desktop application, or a graphical user interface (GUI), for our application, the web presentation </w:t>
+      </w:r>
+      <w:r>
+        <w:rPr>
+          <w:rFonts w:ascii="Times New Roman" w:hAnsi="Times New Roman" w:cs="Times New Roman"/>
+          <w:sz w:val="24"/>
+          <w:szCs w:val="24"/>
+        </w:rPr>
+        <w:t>layer</w:t>
+      </w:r>
+      <w:r>
+        <w:rPr>
+          <w:rFonts w:ascii="Times New Roman" w:hAnsi="Times New Roman" w:cs="Times New Roman"/>
+          <w:sz w:val="24"/>
+          <w:szCs w:val="24"/>
+        </w:rPr>
+        <w:t xml:space="preserve"> </w:t>
+      </w:r>
+      <w:r>
+        <w:rPr>
+          <w:rFonts w:ascii="Times New Roman" w:hAnsi="Times New Roman" w:cs="Times New Roman"/>
+          <w:sz w:val="24"/>
+          <w:szCs w:val="24"/>
+        </w:rPr>
+        <w:t>is</w:t>
+      </w:r>
+      <w:r>
+        <w:rPr>
+          <w:rFonts w:ascii="Times New Roman" w:hAnsi="Times New Roman" w:cs="Times New Roman"/>
+          <w:sz w:val="24"/>
+          <w:szCs w:val="24"/>
+        </w:rPr>
+        <w:t xml:space="preserve"> developed using </w:t>
+      </w:r>
+      <w:proofErr w:type="spellStart"/>
+      <w:r>
+        <w:rPr>
+          <w:rFonts w:ascii="Times New Roman" w:hAnsi="Times New Roman" w:cs="Times New Roman"/>
+          <w:sz w:val="24"/>
+          <w:szCs w:val="24"/>
+        </w:rPr>
+        <w:t>ReactJs</w:t>
+      </w:r>
+      <w:proofErr w:type="spellEnd"/>
+      <w:r>
+        <w:rPr>
+          <w:rFonts w:ascii="Times New Roman" w:hAnsi="Times New Roman" w:cs="Times New Roman"/>
+          <w:sz w:val="24"/>
+          <w:szCs w:val="24"/>
+        </w:rPr>
+        <w:t xml:space="preserve"> and Material UI.</w:t>
       </w:r>
     </w:p>
     <w:p>
@@ -22122,39 +23144,17 @@
           <w:sz w:val="26"/>
           <w:szCs w:val="26"/>
         </w:rPr>
-        <w:t>Logic Tier:</w:t>
-      </w:r>
-    </w:p>
-    <w:p>
-      <w:pPr>
-        <w:spacing w:after="120"/>
-        <w:jc w:val="both"/>
-        <w:rPr>
-          <w:rFonts w:ascii="Times New Roman" w:hAnsi="Times New Roman" w:cs="Times New Roman"/>
-          <w:sz w:val="24"/>
-          <w:szCs w:val="24"/>
-        </w:rPr>
-      </w:pPr>
-      <w:r>
-        <w:rPr>
-          <w:rFonts w:ascii="Times New Roman" w:hAnsi="Times New Roman" w:cs="Times New Roman"/>
-          <w:sz w:val="24"/>
-          <w:szCs w:val="24"/>
-        </w:rPr>
-        <w:t>The logic tier, also known as the application tier or middle tier, is the heart of the application. In this tier, information collected in the presentation tier is processed - sometimes against other information in the data tier - using business logic, a specific set of business rules. The application tier can also add, delete or modify data in the data tier. In our case we used Java and Springboot to develop this tier and build our application logic.</w:t>
-      </w:r>
-    </w:p>
-    <w:p>
-      <w:pPr>
-        <w:spacing w:after="120"/>
-        <w:jc w:val="both"/>
+        <w:t xml:space="preserve">Logic </w:t>
+      </w:r>
+      <w:r>
         <w:rPr>
           <w:rFonts w:ascii="Times New Roman" w:hAnsi="Times New Roman" w:cs="Times New Roman"/>
           <w:b/>
           <w:sz w:val="26"/>
           <w:szCs w:val="26"/>
         </w:rPr>
-      </w:pPr>
+        <w:t>Layer</w:t>
+      </w:r>
       <w:r>
         <w:rPr>
           <w:rFonts w:ascii="Times New Roman" w:hAnsi="Times New Roman" w:cs="Times New Roman"/>
@@ -22162,7 +23162,7 @@
           <w:sz w:val="26"/>
           <w:szCs w:val="26"/>
         </w:rPr>
-        <w:t>Data Tier:</w:t>
+        <w:t>:</w:t>
       </w:r>
     </w:p>
     <w:p>
@@ -22181,7 +23181,275 @@
           <w:sz w:val="24"/>
           <w:szCs w:val="24"/>
         </w:rPr>
-        <w:t xml:space="preserve">The data tier, sometimes called database tier, data access tier or back-end, is where the information processed by the application is stored and managed. We have used </w:t>
+        <w:t xml:space="preserve">The logic </w:t>
+      </w:r>
+      <w:r>
+        <w:rPr>
+          <w:rFonts w:ascii="Times New Roman" w:hAnsi="Times New Roman" w:cs="Times New Roman"/>
+          <w:sz w:val="24"/>
+          <w:szCs w:val="24"/>
+        </w:rPr>
+        <w:t>layer</w:t>
+      </w:r>
+      <w:r>
+        <w:rPr>
+          <w:rFonts w:ascii="Times New Roman" w:hAnsi="Times New Roman" w:cs="Times New Roman"/>
+          <w:sz w:val="24"/>
+          <w:szCs w:val="24"/>
+        </w:rPr>
+        <w:t xml:space="preserve">, also known as the application </w:t>
+      </w:r>
+      <w:r>
+        <w:rPr>
+          <w:rFonts w:ascii="Times New Roman" w:hAnsi="Times New Roman" w:cs="Times New Roman"/>
+          <w:sz w:val="24"/>
+          <w:szCs w:val="24"/>
+        </w:rPr>
+        <w:t>layer</w:t>
+      </w:r>
+      <w:r>
+        <w:rPr>
+          <w:rFonts w:ascii="Times New Roman" w:hAnsi="Times New Roman" w:cs="Times New Roman"/>
+          <w:sz w:val="24"/>
+          <w:szCs w:val="24"/>
+        </w:rPr>
+        <w:t xml:space="preserve"> or middle </w:t>
+      </w:r>
+      <w:r>
+        <w:rPr>
+          <w:rFonts w:ascii="Times New Roman" w:hAnsi="Times New Roman" w:cs="Times New Roman"/>
+          <w:sz w:val="24"/>
+          <w:szCs w:val="24"/>
+        </w:rPr>
+        <w:t>layer</w:t>
+      </w:r>
+      <w:r>
+        <w:rPr>
+          <w:rFonts w:ascii="Times New Roman" w:hAnsi="Times New Roman" w:cs="Times New Roman"/>
+          <w:sz w:val="24"/>
+          <w:szCs w:val="24"/>
+        </w:rPr>
+        <w:t xml:space="preserve">, is the heart of the application. In this </w:t>
+      </w:r>
+      <w:r>
+        <w:rPr>
+          <w:rFonts w:ascii="Times New Roman" w:hAnsi="Times New Roman" w:cs="Times New Roman"/>
+          <w:sz w:val="24"/>
+          <w:szCs w:val="24"/>
+        </w:rPr>
+        <w:t>layer</w:t>
+      </w:r>
+      <w:r>
+        <w:rPr>
+          <w:rFonts w:ascii="Times New Roman" w:hAnsi="Times New Roman" w:cs="Times New Roman"/>
+          <w:sz w:val="24"/>
+          <w:szCs w:val="24"/>
+        </w:rPr>
+        <w:t xml:space="preserve">, information collected in the presentation </w:t>
+      </w:r>
+      <w:r>
+        <w:rPr>
+          <w:rFonts w:ascii="Times New Roman" w:hAnsi="Times New Roman" w:cs="Times New Roman"/>
+          <w:sz w:val="24"/>
+          <w:szCs w:val="24"/>
+        </w:rPr>
+        <w:t>layer</w:t>
+      </w:r>
+      <w:r>
+        <w:rPr>
+          <w:rFonts w:ascii="Times New Roman" w:hAnsi="Times New Roman" w:cs="Times New Roman"/>
+          <w:sz w:val="24"/>
+          <w:szCs w:val="24"/>
+        </w:rPr>
+        <w:t xml:space="preserve"> is processed - sometimes against other information in the data </w:t>
+      </w:r>
+      <w:r>
+        <w:rPr>
+          <w:rFonts w:ascii="Times New Roman" w:hAnsi="Times New Roman" w:cs="Times New Roman"/>
+          <w:sz w:val="24"/>
+          <w:szCs w:val="24"/>
+        </w:rPr>
+        <w:t>layer</w:t>
+      </w:r>
+      <w:r>
+        <w:rPr>
+          <w:rFonts w:ascii="Times New Roman" w:hAnsi="Times New Roman" w:cs="Times New Roman"/>
+          <w:sz w:val="24"/>
+          <w:szCs w:val="24"/>
+        </w:rPr>
+        <w:t xml:space="preserve"> - using business logic, a specific set of business rules. The application </w:t>
+      </w:r>
+      <w:r>
+        <w:rPr>
+          <w:rFonts w:ascii="Times New Roman" w:hAnsi="Times New Roman" w:cs="Times New Roman"/>
+          <w:sz w:val="24"/>
+          <w:szCs w:val="24"/>
+        </w:rPr>
+        <w:t>layer</w:t>
+      </w:r>
+      <w:r>
+        <w:rPr>
+          <w:rFonts w:ascii="Times New Roman" w:hAnsi="Times New Roman" w:cs="Times New Roman"/>
+          <w:sz w:val="24"/>
+          <w:szCs w:val="24"/>
+        </w:rPr>
+        <w:t xml:space="preserve"> can also add, delete or modify data in the data </w:t>
+      </w:r>
+      <w:r>
+        <w:rPr>
+          <w:rFonts w:ascii="Times New Roman" w:hAnsi="Times New Roman" w:cs="Times New Roman"/>
+          <w:sz w:val="24"/>
+          <w:szCs w:val="24"/>
+        </w:rPr>
+        <w:t>layer</w:t>
+      </w:r>
+      <w:r>
+        <w:rPr>
+          <w:rFonts w:ascii="Times New Roman" w:hAnsi="Times New Roman" w:cs="Times New Roman"/>
+          <w:sz w:val="24"/>
+          <w:szCs w:val="24"/>
+        </w:rPr>
+        <w:t xml:space="preserve">. In our case we used Java and </w:t>
+      </w:r>
+      <w:proofErr w:type="spellStart"/>
+      <w:r>
+        <w:rPr>
+          <w:rFonts w:ascii="Times New Roman" w:hAnsi="Times New Roman" w:cs="Times New Roman"/>
+          <w:sz w:val="24"/>
+          <w:szCs w:val="24"/>
+        </w:rPr>
+        <w:t>Springboot</w:t>
+      </w:r>
+      <w:proofErr w:type="spellEnd"/>
+      <w:r>
+        <w:rPr>
+          <w:rFonts w:ascii="Times New Roman" w:hAnsi="Times New Roman" w:cs="Times New Roman"/>
+          <w:sz w:val="24"/>
+          <w:szCs w:val="24"/>
+        </w:rPr>
+        <w:t xml:space="preserve"> to develop this </w:t>
+      </w:r>
+      <w:r>
+        <w:rPr>
+          <w:rFonts w:ascii="Times New Roman" w:hAnsi="Times New Roman" w:cs="Times New Roman"/>
+          <w:sz w:val="24"/>
+          <w:szCs w:val="24"/>
+        </w:rPr>
+        <w:t>layer</w:t>
+      </w:r>
+      <w:r>
+        <w:rPr>
+          <w:rFonts w:ascii="Times New Roman" w:hAnsi="Times New Roman" w:cs="Times New Roman"/>
+          <w:sz w:val="24"/>
+          <w:szCs w:val="24"/>
+        </w:rPr>
+        <w:t xml:space="preserve"> and build our application logic.</w:t>
+      </w:r>
+    </w:p>
+    <w:p>
+      <w:pPr>
+        <w:spacing w:after="120"/>
+        <w:jc w:val="both"/>
+        <w:rPr>
+          <w:rFonts w:ascii="Times New Roman" w:hAnsi="Times New Roman" w:cs="Times New Roman"/>
+          <w:b/>
+          <w:sz w:val="26"/>
+          <w:szCs w:val="26"/>
+        </w:rPr>
+      </w:pPr>
+      <w:r>
+        <w:rPr>
+          <w:rFonts w:ascii="Times New Roman" w:hAnsi="Times New Roman" w:cs="Times New Roman"/>
+          <w:b/>
+          <w:sz w:val="26"/>
+          <w:szCs w:val="26"/>
+        </w:rPr>
+        <w:t xml:space="preserve">Data </w:t>
+      </w:r>
+      <w:r>
+        <w:rPr>
+          <w:rFonts w:ascii="Times New Roman" w:hAnsi="Times New Roman" w:cs="Times New Roman"/>
+          <w:b/>
+          <w:sz w:val="26"/>
+          <w:szCs w:val="26"/>
+        </w:rPr>
+        <w:t>Layer</w:t>
+      </w:r>
+      <w:r>
+        <w:rPr>
+          <w:rFonts w:ascii="Times New Roman" w:hAnsi="Times New Roman" w:cs="Times New Roman"/>
+          <w:b/>
+          <w:sz w:val="26"/>
+          <w:szCs w:val="26"/>
+        </w:rPr>
+        <w:t>:</w:t>
+      </w:r>
+    </w:p>
+    <w:p>
+      <w:pPr>
+        <w:spacing w:after="120"/>
+        <w:jc w:val="both"/>
+        <w:rPr>
+          <w:rFonts w:ascii="Times New Roman" w:hAnsi="Times New Roman" w:cs="Times New Roman"/>
+          <w:sz w:val="24"/>
+          <w:szCs w:val="24"/>
+        </w:rPr>
+      </w:pPr>
+      <w:r>
+        <w:rPr>
+          <w:rFonts w:ascii="Times New Roman" w:hAnsi="Times New Roman" w:cs="Times New Roman"/>
+          <w:sz w:val="24"/>
+          <w:szCs w:val="24"/>
+        </w:rPr>
+        <w:t xml:space="preserve">The data </w:t>
+      </w:r>
+      <w:r>
+        <w:rPr>
+          <w:rFonts w:ascii="Times New Roman" w:hAnsi="Times New Roman" w:cs="Times New Roman"/>
+          <w:sz w:val="24"/>
+          <w:szCs w:val="24"/>
+        </w:rPr>
+        <w:t>layer</w:t>
+      </w:r>
+      <w:r>
+        <w:rPr>
+          <w:rFonts w:ascii="Times New Roman" w:hAnsi="Times New Roman" w:cs="Times New Roman"/>
+          <w:sz w:val="24"/>
+          <w:szCs w:val="24"/>
+        </w:rPr>
+        <w:t xml:space="preserve">, sometimes called database </w:t>
+      </w:r>
+      <w:r>
+        <w:rPr>
+          <w:rFonts w:ascii="Times New Roman" w:hAnsi="Times New Roman" w:cs="Times New Roman"/>
+          <w:sz w:val="24"/>
+          <w:szCs w:val="24"/>
+        </w:rPr>
+        <w:t>layer</w:t>
+      </w:r>
+      <w:r>
+        <w:rPr>
+          <w:rFonts w:ascii="Times New Roman" w:hAnsi="Times New Roman" w:cs="Times New Roman"/>
+          <w:sz w:val="24"/>
+          <w:szCs w:val="24"/>
+        </w:rPr>
+        <w:t xml:space="preserve">, data access </w:t>
+      </w:r>
+      <w:r>
+        <w:rPr>
+          <w:rFonts w:ascii="Times New Roman" w:hAnsi="Times New Roman" w:cs="Times New Roman"/>
+          <w:sz w:val="24"/>
+          <w:szCs w:val="24"/>
+        </w:rPr>
+        <w:t>layer</w:t>
+      </w:r>
+      <w:r>
+        <w:rPr>
+          <w:rFonts w:ascii="Times New Roman" w:hAnsi="Times New Roman" w:cs="Times New Roman"/>
+          <w:sz w:val="24"/>
+          <w:szCs w:val="24"/>
+        </w:rPr>
+        <w:t xml:space="preserve"> or back-end, is where the information processed by the application is stored and managed. We have used </w:t>
       </w:r>
       <w:r>
         <w:rPr>
@@ -22197,7 +23465,25 @@
           <w:sz w:val="24"/>
           <w:szCs w:val="24"/>
         </w:rPr>
-        <w:t xml:space="preserve"> as a database to store and manage all the datas that we need.</w:t>
+        <w:t xml:space="preserve"> as a database to store and manage all the </w:t>
+      </w:r>
+      <w:proofErr w:type="spellStart"/>
+      <w:r>
+        <w:rPr>
+          <w:rFonts w:ascii="Times New Roman" w:hAnsi="Times New Roman" w:cs="Times New Roman"/>
+          <w:sz w:val="24"/>
+          <w:szCs w:val="24"/>
+        </w:rPr>
+        <w:t>datas</w:t>
+      </w:r>
+      <w:proofErr w:type="spellEnd"/>
+      <w:r>
+        <w:rPr>
+          <w:rFonts w:ascii="Times New Roman" w:hAnsi="Times New Roman" w:cs="Times New Roman"/>
+          <w:sz w:val="24"/>
+          <w:szCs w:val="24"/>
+        </w:rPr>
+        <w:t xml:space="preserve"> that we need.</w:t>
       </w:r>
     </w:p>
     <w:p>
@@ -22226,7 +23512,55 @@
           <w:sz w:val="24"/>
           <w:szCs w:val="24"/>
         </w:rPr>
-        <w:t xml:space="preserve">In a three-tier application, all communication goes through the logic tier. The presentation tier and the data tier cannot communicate directly with one another. </w:t>
+        <w:t xml:space="preserve">In a three-tier application, all communication goes through the logic </w:t>
+      </w:r>
+      <w:r>
+        <w:rPr>
+          <w:rFonts w:ascii="Times New Roman" w:hAnsi="Times New Roman" w:cs="Times New Roman"/>
+          <w:sz w:val="24"/>
+          <w:szCs w:val="24"/>
+        </w:rPr>
+        <w:t>layer</w:t>
+      </w:r>
+      <w:r>
+        <w:rPr>
+          <w:rFonts w:ascii="Times New Roman" w:hAnsi="Times New Roman" w:cs="Times New Roman"/>
+          <w:sz w:val="24"/>
+          <w:szCs w:val="24"/>
+        </w:rPr>
+        <w:t xml:space="preserve">. The presentation </w:t>
+      </w:r>
+      <w:r>
+        <w:rPr>
+          <w:rFonts w:ascii="Times New Roman" w:hAnsi="Times New Roman" w:cs="Times New Roman"/>
+          <w:sz w:val="24"/>
+          <w:szCs w:val="24"/>
+        </w:rPr>
+        <w:t>layer</w:t>
+      </w:r>
+      <w:r>
+        <w:rPr>
+          <w:rFonts w:ascii="Times New Roman" w:hAnsi="Times New Roman" w:cs="Times New Roman"/>
+          <w:sz w:val="24"/>
+          <w:szCs w:val="24"/>
+        </w:rPr>
+        <w:t xml:space="preserve"> and the data </w:t>
+      </w:r>
+      <w:r>
+        <w:rPr>
+          <w:rFonts w:ascii="Times New Roman" w:hAnsi="Times New Roman" w:cs="Times New Roman"/>
+          <w:sz w:val="24"/>
+          <w:szCs w:val="24"/>
+        </w:rPr>
+        <w:t>layer</w:t>
+      </w:r>
+      <w:r>
+        <w:rPr>
+          <w:rFonts w:ascii="Times New Roman" w:hAnsi="Times New Roman" w:cs="Times New Roman"/>
+          <w:sz w:val="24"/>
+          <w:szCs w:val="24"/>
+        </w:rPr>
+        <w:t xml:space="preserve"> cannot communicate directly with one another. </w:t>
       </w:r>
       <w:r>
         <w:rPr>
@@ -22250,7 +23584,15 @@
           <w:sz w:val="24"/>
           <w:szCs w:val="24"/>
         </w:rPr>
-        <w:t>these tiers</w:t>
+        <w:t xml:space="preserve">these </w:t>
+      </w:r>
+      <w:r>
+        <w:rPr>
+          <w:rFonts w:ascii="Times New Roman" w:hAnsi="Times New Roman" w:cs="Times New Roman"/>
+          <w:sz w:val="24"/>
+          <w:szCs w:val="24"/>
+        </w:rPr>
+        <w:t>layers</w:t>
       </w:r>
       <w:r>
         <w:rPr>
@@ -22284,25 +23626,169 @@
           <w:sz w:val="24"/>
           <w:szCs w:val="24"/>
         </w:rPr>
-        <w:t>The presentation tier communicates with the logic tier by sending requests in the form of HTTP(S), The application tier processes these requests, executes the necessary business logic, and generates a response. The response is then sent back to the presentation tier, which renders it for the user. We also need to add that data between these tiers are in the format of JSON following the REST API architectural style.</w:t>
-      </w:r>
-    </w:p>
-    <w:p>
-      <w:pPr>
-        <w:jc w:val="both"/>
-        <w:rPr>
-          <w:rFonts w:ascii="Times New Roman" w:hAnsi="Times New Roman" w:cs="Times New Roman"/>
-          <w:sz w:val="24"/>
-          <w:szCs w:val="24"/>
-        </w:rPr>
-      </w:pPr>
-      <w:r>
-        <w:rPr>
-          <w:rFonts w:ascii="Times New Roman" w:hAnsi="Times New Roman" w:cs="Times New Roman"/>
-          <w:sz w:val="24"/>
-          <w:szCs w:val="24"/>
-        </w:rPr>
-        <w:t>The logic tier communicates with the data tier to retrieve or update data required for the application’s functionality. This communication is typically done using database queries or data access libraries. The logic tier sends queries to the data tier to fetch specific data or to perform data updates.</w:t>
+        <w:t xml:space="preserve">The presentation </w:t>
+      </w:r>
+      <w:r>
+        <w:rPr>
+          <w:rFonts w:ascii="Times New Roman" w:hAnsi="Times New Roman" w:cs="Times New Roman"/>
+          <w:sz w:val="24"/>
+          <w:szCs w:val="24"/>
+        </w:rPr>
+        <w:t>layer</w:t>
+      </w:r>
+      <w:r>
+        <w:rPr>
+          <w:rFonts w:ascii="Times New Roman" w:hAnsi="Times New Roman" w:cs="Times New Roman"/>
+          <w:sz w:val="24"/>
+          <w:szCs w:val="24"/>
+        </w:rPr>
+        <w:t xml:space="preserve"> communicates with the logic </w:t>
+      </w:r>
+      <w:r>
+        <w:rPr>
+          <w:rFonts w:ascii="Times New Roman" w:hAnsi="Times New Roman" w:cs="Times New Roman"/>
+          <w:sz w:val="24"/>
+          <w:szCs w:val="24"/>
+        </w:rPr>
+        <w:t>layer</w:t>
+      </w:r>
+      <w:r>
+        <w:rPr>
+          <w:rFonts w:ascii="Times New Roman" w:hAnsi="Times New Roman" w:cs="Times New Roman"/>
+          <w:sz w:val="24"/>
+          <w:szCs w:val="24"/>
+        </w:rPr>
+        <w:t xml:space="preserve"> by sending requests in the form of HTTP(S), The application </w:t>
+      </w:r>
+      <w:r>
+        <w:rPr>
+          <w:rFonts w:ascii="Times New Roman" w:hAnsi="Times New Roman" w:cs="Times New Roman"/>
+          <w:sz w:val="24"/>
+          <w:szCs w:val="24"/>
+        </w:rPr>
+        <w:t>layer</w:t>
+      </w:r>
+      <w:r>
+        <w:rPr>
+          <w:rFonts w:ascii="Times New Roman" w:hAnsi="Times New Roman" w:cs="Times New Roman"/>
+          <w:sz w:val="24"/>
+          <w:szCs w:val="24"/>
+        </w:rPr>
+        <w:t xml:space="preserve"> processes these requests, executes the necessary business logic, and generates a response. The response is then sent back to the presentation </w:t>
+      </w:r>
+      <w:r>
+        <w:rPr>
+          <w:rFonts w:ascii="Times New Roman" w:hAnsi="Times New Roman" w:cs="Times New Roman"/>
+          <w:sz w:val="24"/>
+          <w:szCs w:val="24"/>
+        </w:rPr>
+        <w:t>layer</w:t>
+      </w:r>
+      <w:r>
+        <w:rPr>
+          <w:rFonts w:ascii="Times New Roman" w:hAnsi="Times New Roman" w:cs="Times New Roman"/>
+          <w:sz w:val="24"/>
+          <w:szCs w:val="24"/>
+        </w:rPr>
+        <w:t xml:space="preserve">, which renders it for the user. We also need to add that data between these </w:t>
+      </w:r>
+      <w:r>
+        <w:rPr>
+          <w:rFonts w:ascii="Times New Roman" w:hAnsi="Times New Roman" w:cs="Times New Roman"/>
+          <w:sz w:val="24"/>
+          <w:szCs w:val="24"/>
+        </w:rPr>
+        <w:t>layers</w:t>
+      </w:r>
+      <w:r>
+        <w:rPr>
+          <w:rFonts w:ascii="Times New Roman" w:hAnsi="Times New Roman" w:cs="Times New Roman"/>
+          <w:sz w:val="24"/>
+          <w:szCs w:val="24"/>
+        </w:rPr>
+        <w:t xml:space="preserve"> are in the format of JSON following the REST API architectural style.</w:t>
+      </w:r>
+    </w:p>
+    <w:p>
+      <w:pPr>
+        <w:jc w:val="both"/>
+        <w:rPr>
+          <w:rFonts w:ascii="Times New Roman" w:hAnsi="Times New Roman" w:cs="Times New Roman"/>
+          <w:sz w:val="24"/>
+          <w:szCs w:val="24"/>
+        </w:rPr>
+      </w:pPr>
+      <w:r>
+        <w:rPr>
+          <w:rFonts w:ascii="Times New Roman" w:hAnsi="Times New Roman" w:cs="Times New Roman"/>
+          <w:sz w:val="24"/>
+          <w:szCs w:val="24"/>
+        </w:rPr>
+        <w:t xml:space="preserve">The logic </w:t>
+      </w:r>
+      <w:r>
+        <w:rPr>
+          <w:rFonts w:ascii="Times New Roman" w:hAnsi="Times New Roman" w:cs="Times New Roman"/>
+          <w:sz w:val="24"/>
+          <w:szCs w:val="24"/>
+        </w:rPr>
+        <w:t>layer</w:t>
+      </w:r>
+      <w:r>
+        <w:rPr>
+          <w:rFonts w:ascii="Times New Roman" w:hAnsi="Times New Roman" w:cs="Times New Roman"/>
+          <w:sz w:val="24"/>
+          <w:szCs w:val="24"/>
+        </w:rPr>
+        <w:t xml:space="preserve"> communicates with the data </w:t>
+      </w:r>
+      <w:r>
+        <w:rPr>
+          <w:rFonts w:ascii="Times New Roman" w:hAnsi="Times New Roman" w:cs="Times New Roman"/>
+          <w:sz w:val="24"/>
+          <w:szCs w:val="24"/>
+        </w:rPr>
+        <w:t>layer</w:t>
+      </w:r>
+      <w:r>
+        <w:rPr>
+          <w:rFonts w:ascii="Times New Roman" w:hAnsi="Times New Roman" w:cs="Times New Roman"/>
+          <w:sz w:val="24"/>
+          <w:szCs w:val="24"/>
+        </w:rPr>
+        <w:t xml:space="preserve"> to retrieve or update data required for the application’s functionality. This communication is typically done using database queries or data access libraries. The logic </w:t>
+      </w:r>
+      <w:r>
+        <w:rPr>
+          <w:rFonts w:ascii="Times New Roman" w:hAnsi="Times New Roman" w:cs="Times New Roman"/>
+          <w:sz w:val="24"/>
+          <w:szCs w:val="24"/>
+        </w:rPr>
+        <w:t>layer</w:t>
+      </w:r>
+      <w:r>
+        <w:rPr>
+          <w:rFonts w:ascii="Times New Roman" w:hAnsi="Times New Roman" w:cs="Times New Roman"/>
+          <w:sz w:val="24"/>
+          <w:szCs w:val="24"/>
+        </w:rPr>
+        <w:t xml:space="preserve"> sends queries to the data </w:t>
+      </w:r>
+      <w:r>
+        <w:rPr>
+          <w:rFonts w:ascii="Times New Roman" w:hAnsi="Times New Roman" w:cs="Times New Roman"/>
+          <w:sz w:val="24"/>
+          <w:szCs w:val="24"/>
+        </w:rPr>
+        <w:t>layer</w:t>
+      </w:r>
+      <w:r>
+        <w:rPr>
+          <w:rFonts w:ascii="Times New Roman" w:hAnsi="Times New Roman" w:cs="Times New Roman"/>
+          <w:sz w:val="24"/>
+          <w:szCs w:val="24"/>
+        </w:rPr>
+        <w:t xml:space="preserve"> to fetch specific data or to perform data updates.</w:t>
       </w:r>
     </w:p>
     <w:p>
@@ -22710,7 +24196,25 @@
           <w:sz w:val="20"/>
           <w:szCs w:val="20"/>
         </w:rPr>
-        <w:t>phyical</w:t>
+        <w:t>phy</w:t>
+      </w:r>
+      <w:r>
+        <w:rPr>
+          <w:b/>
+          <w:bCs/>
+          <w:sz w:val="20"/>
+          <w:szCs w:val="20"/>
+        </w:rPr>
+        <w:t>s</w:t>
+      </w:r>
+      <w:r>
+        <w:rPr>
+          <w:b/>
+          <w:bCs/>
+          <w:sz w:val="20"/>
+          <w:szCs w:val="20"/>
+        </w:rPr>
+        <w:t>ical</w:t>
       </w:r>
       <w:r>
         <w:rPr>
@@ -22835,7 +24339,43 @@
           <w:szCs w:val="24"/>
         </w:rPr>
         <w:lastRenderedPageBreak/>
-        <w:t>deployment and version control. AWS Fargate is employed to manage and orchestrate the application containers within Amazon Elastic Container Service (ECS), ensuring automatic scaling and efficient resource utilization. A Virtual Private Cloud (VPC) is configured to isolate and secure the backend services. To distribute incoming traffic and enhance availability, an AWS Load Balancer is utilized to evenly distribute requests across multiple Fargate tasks. This setup not only provides a highly available and fault-tolerant backend infrastructure but also ensures scalability and efficient resource management, all while leveraging the power of AWS services.</w:t>
+        <w:t xml:space="preserve">deployment and version control. AWS </w:t>
+      </w:r>
+      <w:proofErr w:type="spellStart"/>
+      <w:r>
+        <w:rPr>
+          <w:rFonts w:ascii="Times New Roman" w:hAnsi="Times New Roman" w:cs="Times New Roman"/>
+          <w:sz w:val="24"/>
+          <w:szCs w:val="24"/>
+        </w:rPr>
+        <w:t>Fargate</w:t>
+      </w:r>
+      <w:proofErr w:type="spellEnd"/>
+      <w:r>
+        <w:rPr>
+          <w:rFonts w:ascii="Times New Roman" w:hAnsi="Times New Roman" w:cs="Times New Roman"/>
+          <w:sz w:val="24"/>
+          <w:szCs w:val="24"/>
+        </w:rPr>
+        <w:t xml:space="preserve"> is employed to manage and orchestrate the application containers within Amazon Elastic Container Service (ECS), ensuring automatic scaling and efficient resource utilization. A Virtual Private Cloud (VPC) is configured to isolate and secure the backend services. To distribute incoming traffic and enhance availability, an AWS Load Balancer is utilized to evenly distribute requests across multiple </w:t>
+      </w:r>
+      <w:proofErr w:type="spellStart"/>
+      <w:r>
+        <w:rPr>
+          <w:rFonts w:ascii="Times New Roman" w:hAnsi="Times New Roman" w:cs="Times New Roman"/>
+          <w:sz w:val="24"/>
+          <w:szCs w:val="24"/>
+        </w:rPr>
+        <w:t>Fargate</w:t>
+      </w:r>
+      <w:proofErr w:type="spellEnd"/>
+      <w:r>
+        <w:rPr>
+          <w:rFonts w:ascii="Times New Roman" w:hAnsi="Times New Roman" w:cs="Times New Roman"/>
+          <w:sz w:val="24"/>
+          <w:szCs w:val="24"/>
+        </w:rPr>
+        <w:t xml:space="preserve"> tasks. This setup not only provides a highly available and fault-tolerant backend infrastructure but also ensures scalability and efficient resource management, all while leveraging the power of AWS services.</w:t>
       </w:r>
     </w:p>
     <w:p>
@@ -23005,7 +24545,25 @@
           <w:sz w:val="24"/>
           <w:szCs w:val="24"/>
         </w:rPr>
-        <w:t xml:space="preserve"> deployments and automated backups, the backend and MySQL database remain consistently accessible. AWS Fargate's automatic scaling capabilities handle variable workloads seamlessly, guaranteeing responsiveness during traffic </w:t>
+        <w:t xml:space="preserve"> deployments and automated backups, the backend and MySQL database remain consistently accessible. AWS </w:t>
+      </w:r>
+      <w:proofErr w:type="spellStart"/>
+      <w:r>
+        <w:rPr>
+          <w:rFonts w:ascii="Times New Roman" w:hAnsi="Times New Roman" w:cs="Times New Roman"/>
+          <w:sz w:val="24"/>
+          <w:szCs w:val="24"/>
+        </w:rPr>
+        <w:t>Fargate's</w:t>
+      </w:r>
+      <w:proofErr w:type="spellEnd"/>
+      <w:r>
+        <w:rPr>
+          <w:rFonts w:ascii="Times New Roman" w:hAnsi="Times New Roman" w:cs="Times New Roman"/>
+          <w:sz w:val="24"/>
+          <w:szCs w:val="24"/>
+        </w:rPr>
+        <w:t xml:space="preserve"> automatic scaling capabilities handle variable workloads seamlessly, guaranteeing responsiveness during traffic </w:t>
       </w:r>
       <w:r>
         <w:rPr>
@@ -24638,7 +26196,25 @@
           <w:sz w:val="24"/>
           <w:szCs w:val="24"/>
         </w:rPr>
-        <w:t>As shown in the previous figure, the commercial agent got notified that he was assigned to a new opportunity, now its his/her turn to manage that opportunity and make offers directly to the specific customer, so that leaves us with multiple steps, one dedicated to updating the opportunity, one to managing offers, from creating to updating , deleting and reading, but we need to add that every commercial agent can create multiple offers for the same opportunity but he/she can only submit one , if an offer is submitted, he/she can no longer update it or delete it as it will affect his final score.</w:t>
+        <w:t xml:space="preserve">As shown in the previous figure, the commercial agent got notified that he was assigned to a new opportunity, now </w:t>
+      </w:r>
+      <w:proofErr w:type="spellStart"/>
+      <w:r>
+        <w:rPr>
+          <w:rFonts w:ascii="Times New Roman" w:hAnsi="Times New Roman" w:cs="Times New Roman"/>
+          <w:sz w:val="24"/>
+          <w:szCs w:val="24"/>
+        </w:rPr>
+        <w:t>its</w:t>
+      </w:r>
+      <w:proofErr w:type="spellEnd"/>
+      <w:r>
+        <w:rPr>
+          <w:rFonts w:ascii="Times New Roman" w:hAnsi="Times New Roman" w:cs="Times New Roman"/>
+          <w:sz w:val="24"/>
+          <w:szCs w:val="24"/>
+        </w:rPr>
+        <w:t xml:space="preserve"> his/her turn to manage that opportunity and make offers directly to the specific customer, so that leaves us with multiple steps, one dedicated to updating the opportunity, one to managing offers, from creating to updating , deleting and reading, but we need to add that every commercial agent can create multiple offers for the same opportunity but he/she can only submit one , if an offer is submitted, he/she can no longer update it or delete it as it will affect his final score.</w:t>
       </w:r>
     </w:p>
     <w:p>
@@ -27464,8 +29040,19 @@
           <w:sz w:val="24"/>
           <w:szCs w:val="24"/>
         </w:rPr>
-        <w:t xml:space="preserve"> 2 different staging environments, one for the frontend and the other for the backend, the first is using AWS S3 with AWS CloudFront, the other is using AWS ECS, AWS Fargate</w:t>
-      </w:r>
+        <w:t xml:space="preserve"> 2 different staging environments, one for the frontend and the other for the backend, the first is using AWS S3 with AWS CloudFront, the other is using AWS ECS, AWS </w:t>
+      </w:r>
+      <w:proofErr w:type="spellStart"/>
+      <w:r>
+        <w:rPr>
+          <w:rFonts w:ascii="Times New Roman" w:hAnsi="Times New Roman" w:cs="Times New Roman"/>
+          <w:color w:val="000000"/>
+          <w:sz w:val="24"/>
+          <w:szCs w:val="24"/>
+        </w:rPr>
+        <w:t>Fargate</w:t>
+      </w:r>
+      <w:proofErr w:type="spellEnd"/>
     </w:p>
     <w:p>
       <w:pPr>
@@ -27766,7 +29353,47 @@
           <w:sz w:val="24"/>
           <w:szCs w:val="24"/>
         </w:rPr>
-        <w:t xml:space="preserve"> the use of git, GitHub, AWS codePipeline and AWS codeBuild but the rest of the services are completely different.</w:t>
+        <w:t xml:space="preserve"> the use of git, GitHub, AWS </w:t>
+      </w:r>
+      <w:proofErr w:type="spellStart"/>
+      <w:r>
+        <w:rPr>
+          <w:rFonts w:ascii="Times New Roman" w:hAnsi="Times New Roman" w:cs="Times New Roman"/>
+          <w:color w:val="000000"/>
+          <w:sz w:val="24"/>
+          <w:szCs w:val="24"/>
+        </w:rPr>
+        <w:t>codePipeline</w:t>
+      </w:r>
+      <w:proofErr w:type="spellEnd"/>
+      <w:r>
+        <w:rPr>
+          <w:rFonts w:ascii="Times New Roman" w:hAnsi="Times New Roman" w:cs="Times New Roman"/>
+          <w:color w:val="000000"/>
+          <w:sz w:val="24"/>
+          <w:szCs w:val="24"/>
+        </w:rPr>
+        <w:t xml:space="preserve"> and AWS </w:t>
+      </w:r>
+      <w:proofErr w:type="spellStart"/>
+      <w:r>
+        <w:rPr>
+          <w:rFonts w:ascii="Times New Roman" w:hAnsi="Times New Roman" w:cs="Times New Roman"/>
+          <w:color w:val="000000"/>
+          <w:sz w:val="24"/>
+          <w:szCs w:val="24"/>
+        </w:rPr>
+        <w:t>codeBuild</w:t>
+      </w:r>
+      <w:proofErr w:type="spellEnd"/>
+      <w:r>
+        <w:rPr>
+          <w:rFonts w:ascii="Times New Roman" w:hAnsi="Times New Roman" w:cs="Times New Roman"/>
+          <w:color w:val="000000"/>
+          <w:sz w:val="24"/>
+          <w:szCs w:val="24"/>
+        </w:rPr>
+        <w:t xml:space="preserve"> but the rest of the services are completely different.</w:t>
       </w:r>
     </w:p>
     <w:p>
@@ -28005,73 +29632,133 @@
           <w:sz w:val="24"/>
           <w:szCs w:val="24"/>
         </w:rPr>
-        <w:t>AWS CodePipeline monitors this repository and, upon detecting changes, triggers the pipeline.</w:t>
-      </w:r>
-    </w:p>
-    <w:p>
-      <w:pPr>
-        <w:spacing w:after="0" w:line="276" w:lineRule="auto"/>
-        <w:jc w:val="both"/>
-        <w:rPr>
-          <w:rFonts w:ascii="Times New Roman" w:hAnsi="Times New Roman" w:cs="Times New Roman"/>
-          <w:color w:val="000000"/>
-          <w:sz w:val="24"/>
-          <w:szCs w:val="24"/>
-        </w:rPr>
-      </w:pPr>
-    </w:p>
-    <w:p>
-      <w:pPr>
-        <w:spacing w:after="0" w:line="276" w:lineRule="auto"/>
-        <w:jc w:val="both"/>
-        <w:rPr>
-          <w:rFonts w:ascii="Times New Roman" w:hAnsi="Times New Roman" w:cs="Times New Roman"/>
-          <w:color w:val="000000"/>
-          <w:sz w:val="24"/>
-          <w:szCs w:val="24"/>
-        </w:rPr>
-      </w:pPr>
-      <w:r>
-        <w:rPr>
-          <w:rFonts w:ascii="Times New Roman" w:hAnsi="Times New Roman" w:cs="Times New Roman"/>
-          <w:color w:val="000000"/>
-          <w:sz w:val="24"/>
-          <w:szCs w:val="24"/>
-        </w:rPr>
-        <w:t>The pipeline itself manages a sequence of stages, including source code retrieval from GitHub, automated testing with CodeBuild, and potentially more stages for deployment to various environments.</w:t>
-      </w:r>
-    </w:p>
-    <w:p>
-      <w:pPr>
-        <w:spacing w:after="0" w:line="276" w:lineRule="auto"/>
-        <w:jc w:val="both"/>
-        <w:rPr>
-          <w:rFonts w:ascii="Times New Roman" w:hAnsi="Times New Roman" w:cs="Times New Roman"/>
-          <w:color w:val="000000"/>
-          <w:sz w:val="24"/>
-          <w:szCs w:val="24"/>
-        </w:rPr>
-      </w:pPr>
-    </w:p>
-    <w:p>
-      <w:pPr>
-        <w:spacing w:after="0" w:line="276" w:lineRule="auto"/>
-        <w:jc w:val="both"/>
-        <w:rPr>
-          <w:rFonts w:ascii="Times New Roman" w:hAnsi="Times New Roman" w:cs="Times New Roman"/>
-          <w:color w:val="000000"/>
-          <w:sz w:val="24"/>
-          <w:szCs w:val="24"/>
-        </w:rPr>
-      </w:pPr>
-      <w:r>
-        <w:rPr>
-          <w:rFonts w:ascii="Times New Roman" w:hAnsi="Times New Roman" w:cs="Times New Roman"/>
-          <w:color w:val="000000"/>
-          <w:sz w:val="24"/>
-          <w:szCs w:val="24"/>
-        </w:rPr>
-        <w:t>AWS CodeBuild plays a crucial role in this process by compiling your React application, running tests, and generating deployment-ready artifacts. Once all stages pass successfully, the pipeline proceeds to automatically deploy our React application.</w:t>
+        <w:t xml:space="preserve">AWS </w:t>
+      </w:r>
+      <w:proofErr w:type="spellStart"/>
+      <w:r>
+        <w:rPr>
+          <w:rFonts w:ascii="Times New Roman" w:hAnsi="Times New Roman" w:cs="Times New Roman"/>
+          <w:color w:val="000000"/>
+          <w:sz w:val="24"/>
+          <w:szCs w:val="24"/>
+        </w:rPr>
+        <w:t>CodePipeline</w:t>
+      </w:r>
+      <w:proofErr w:type="spellEnd"/>
+      <w:r>
+        <w:rPr>
+          <w:rFonts w:ascii="Times New Roman" w:hAnsi="Times New Roman" w:cs="Times New Roman"/>
+          <w:color w:val="000000"/>
+          <w:sz w:val="24"/>
+          <w:szCs w:val="24"/>
+        </w:rPr>
+        <w:t xml:space="preserve"> monitors this repository and, upon detecting changes, triggers the pipeline.</w:t>
+      </w:r>
+    </w:p>
+    <w:p>
+      <w:pPr>
+        <w:spacing w:after="0" w:line="276" w:lineRule="auto"/>
+        <w:jc w:val="both"/>
+        <w:rPr>
+          <w:rFonts w:ascii="Times New Roman" w:hAnsi="Times New Roman" w:cs="Times New Roman"/>
+          <w:color w:val="000000"/>
+          <w:sz w:val="24"/>
+          <w:szCs w:val="24"/>
+        </w:rPr>
+      </w:pPr>
+    </w:p>
+    <w:p>
+      <w:pPr>
+        <w:spacing w:after="0" w:line="276" w:lineRule="auto"/>
+        <w:jc w:val="both"/>
+        <w:rPr>
+          <w:rFonts w:ascii="Times New Roman" w:hAnsi="Times New Roman" w:cs="Times New Roman"/>
+          <w:color w:val="000000"/>
+          <w:sz w:val="24"/>
+          <w:szCs w:val="24"/>
+        </w:rPr>
+      </w:pPr>
+      <w:r>
+        <w:rPr>
+          <w:rFonts w:ascii="Times New Roman" w:hAnsi="Times New Roman" w:cs="Times New Roman"/>
+          <w:color w:val="000000"/>
+          <w:sz w:val="24"/>
+          <w:szCs w:val="24"/>
+        </w:rPr>
+        <w:t xml:space="preserve">The pipeline itself manages a sequence of stages, including source code retrieval from GitHub, automated testing with </w:t>
+      </w:r>
+      <w:proofErr w:type="spellStart"/>
+      <w:r>
+        <w:rPr>
+          <w:rFonts w:ascii="Times New Roman" w:hAnsi="Times New Roman" w:cs="Times New Roman"/>
+          <w:color w:val="000000"/>
+          <w:sz w:val="24"/>
+          <w:szCs w:val="24"/>
+        </w:rPr>
+        <w:t>CodeBuild</w:t>
+      </w:r>
+      <w:proofErr w:type="spellEnd"/>
+      <w:r>
+        <w:rPr>
+          <w:rFonts w:ascii="Times New Roman" w:hAnsi="Times New Roman" w:cs="Times New Roman"/>
+          <w:color w:val="000000"/>
+          <w:sz w:val="24"/>
+          <w:szCs w:val="24"/>
+        </w:rPr>
+        <w:t>, and potentially more stages for deployment to various environments.</w:t>
+      </w:r>
+    </w:p>
+    <w:p>
+      <w:pPr>
+        <w:spacing w:after="0" w:line="276" w:lineRule="auto"/>
+        <w:jc w:val="both"/>
+        <w:rPr>
+          <w:rFonts w:ascii="Times New Roman" w:hAnsi="Times New Roman" w:cs="Times New Roman"/>
+          <w:color w:val="000000"/>
+          <w:sz w:val="24"/>
+          <w:szCs w:val="24"/>
+        </w:rPr>
+      </w:pPr>
+    </w:p>
+    <w:p>
+      <w:pPr>
+        <w:spacing w:after="0" w:line="276" w:lineRule="auto"/>
+        <w:jc w:val="both"/>
+        <w:rPr>
+          <w:rFonts w:ascii="Times New Roman" w:hAnsi="Times New Roman" w:cs="Times New Roman"/>
+          <w:color w:val="000000"/>
+          <w:sz w:val="24"/>
+          <w:szCs w:val="24"/>
+        </w:rPr>
+      </w:pPr>
+      <w:r>
+        <w:rPr>
+          <w:rFonts w:ascii="Times New Roman" w:hAnsi="Times New Roman" w:cs="Times New Roman"/>
+          <w:color w:val="000000"/>
+          <w:sz w:val="24"/>
+          <w:szCs w:val="24"/>
+        </w:rPr>
+        <w:t xml:space="preserve">AWS </w:t>
+      </w:r>
+      <w:proofErr w:type="spellStart"/>
+      <w:r>
+        <w:rPr>
+          <w:rFonts w:ascii="Times New Roman" w:hAnsi="Times New Roman" w:cs="Times New Roman"/>
+          <w:color w:val="000000"/>
+          <w:sz w:val="24"/>
+          <w:szCs w:val="24"/>
+        </w:rPr>
+        <w:t>CodeBuild</w:t>
+      </w:r>
+      <w:proofErr w:type="spellEnd"/>
+      <w:r>
+        <w:rPr>
+          <w:rFonts w:ascii="Times New Roman" w:hAnsi="Times New Roman" w:cs="Times New Roman"/>
+          <w:color w:val="000000"/>
+          <w:sz w:val="24"/>
+          <w:szCs w:val="24"/>
+        </w:rPr>
+        <w:t xml:space="preserve"> plays a crucial role in this process by compiling your React application, running tests, and generating deployment-ready artifacts. Once all stages pass successfully, the pipeline proceeds to automatically deploy our React application.</w:t>
       </w:r>
     </w:p>
     <w:p>
@@ -28148,7 +29835,27 @@
           <w:sz w:val="24"/>
           <w:szCs w:val="24"/>
         </w:rPr>
-        <w:t>After successful testing, CodePipeline can upload the build artifacts (e.g., minified JavaScript files, HTML, CSS) to an Amazon S3 bucket. S3 serves as a highly scalable and durable object storage service. It securely stores our application assets and allows for easy retrieval.</w:t>
+        <w:t xml:space="preserve">After successful testing, </w:t>
+      </w:r>
+      <w:proofErr w:type="spellStart"/>
+      <w:r>
+        <w:rPr>
+          <w:rFonts w:ascii="Times New Roman" w:hAnsi="Times New Roman" w:cs="Times New Roman"/>
+          <w:color w:val="000000"/>
+          <w:sz w:val="24"/>
+          <w:szCs w:val="24"/>
+        </w:rPr>
+        <w:t>CodePipeline</w:t>
+      </w:r>
+      <w:proofErr w:type="spellEnd"/>
+      <w:r>
+        <w:rPr>
+          <w:rFonts w:ascii="Times New Roman" w:hAnsi="Times New Roman" w:cs="Times New Roman"/>
+          <w:color w:val="000000"/>
+          <w:sz w:val="24"/>
+          <w:szCs w:val="24"/>
+        </w:rPr>
+        <w:t xml:space="preserve"> can upload the build artifacts (e.g., minified JavaScript files, HTML, CSS) to an Amazon S3 bucket. S3 serves as a highly scalable and durable object storage service. It securely stores our application assets and allows for easy retrieval.</w:t>
       </w:r>
     </w:p>
     <w:p>
@@ -28601,7 +30308,47 @@
           <w:sz w:val="24"/>
           <w:szCs w:val="24"/>
         </w:rPr>
-        <w:t>AWS CodePipeline monitors the GitHub repository for changes. When code is pushed into the main branch, CodePipeline is triggered to initiate the deployment process. (See Annex B)</w:t>
+        <w:t xml:space="preserve">AWS </w:t>
+      </w:r>
+      <w:proofErr w:type="spellStart"/>
+      <w:r>
+        <w:rPr>
+          <w:rFonts w:ascii="Times New Roman" w:hAnsi="Times New Roman" w:cs="Times New Roman"/>
+          <w:color w:val="000000"/>
+          <w:sz w:val="24"/>
+          <w:szCs w:val="24"/>
+        </w:rPr>
+        <w:t>CodePipeline</w:t>
+      </w:r>
+      <w:proofErr w:type="spellEnd"/>
+      <w:r>
+        <w:rPr>
+          <w:rFonts w:ascii="Times New Roman" w:hAnsi="Times New Roman" w:cs="Times New Roman"/>
+          <w:color w:val="000000"/>
+          <w:sz w:val="24"/>
+          <w:szCs w:val="24"/>
+        </w:rPr>
+        <w:t xml:space="preserve"> monitors the GitHub repository for changes. When code is pushed into the main branch, </w:t>
+      </w:r>
+      <w:proofErr w:type="spellStart"/>
+      <w:r>
+        <w:rPr>
+          <w:rFonts w:ascii="Times New Roman" w:hAnsi="Times New Roman" w:cs="Times New Roman"/>
+          <w:color w:val="000000"/>
+          <w:sz w:val="24"/>
+          <w:szCs w:val="24"/>
+        </w:rPr>
+        <w:t>CodePipeline</w:t>
+      </w:r>
+      <w:proofErr w:type="spellEnd"/>
+      <w:r>
+        <w:rPr>
+          <w:rFonts w:ascii="Times New Roman" w:hAnsi="Times New Roman" w:cs="Times New Roman"/>
+          <w:color w:val="000000"/>
+          <w:sz w:val="24"/>
+          <w:szCs w:val="24"/>
+        </w:rPr>
+        <w:t xml:space="preserve"> is triggered to initiate the deployment process. (See Annex B)</w:t>
       </w:r>
     </w:p>
     <w:p>
@@ -28645,14 +30392,65 @@
           <w:szCs w:val="24"/>
         </w:rPr>
       </w:pPr>
-      <w:r>
-        <w:rPr>
-          <w:rFonts w:ascii="Times New Roman" w:hAnsi="Times New Roman" w:cs="Times New Roman"/>
-          <w:color w:val="000000"/>
-          <w:sz w:val="24"/>
-          <w:szCs w:val="24"/>
-        </w:rPr>
-        <w:t>CodePipeline invokes AWS CodeBuild to build the Spring Boot application. CodeBuild uses the specified build specifications and dependencies defined in the pom.xml file (managed by Maven). This step compiles the code, runs unit tests, and packages the application into a JAR file. (See Annex A)</w:t>
+      <w:proofErr w:type="spellStart"/>
+      <w:r>
+        <w:rPr>
+          <w:rFonts w:ascii="Times New Roman" w:hAnsi="Times New Roman" w:cs="Times New Roman"/>
+          <w:color w:val="000000"/>
+          <w:sz w:val="24"/>
+          <w:szCs w:val="24"/>
+        </w:rPr>
+        <w:t>CodePipeline</w:t>
+      </w:r>
+      <w:proofErr w:type="spellEnd"/>
+      <w:r>
+        <w:rPr>
+          <w:rFonts w:ascii="Times New Roman" w:hAnsi="Times New Roman" w:cs="Times New Roman"/>
+          <w:color w:val="000000"/>
+          <w:sz w:val="24"/>
+          <w:szCs w:val="24"/>
+        </w:rPr>
+        <w:t xml:space="preserve"> invokes AWS </w:t>
+      </w:r>
+      <w:proofErr w:type="spellStart"/>
+      <w:r>
+        <w:rPr>
+          <w:rFonts w:ascii="Times New Roman" w:hAnsi="Times New Roman" w:cs="Times New Roman"/>
+          <w:color w:val="000000"/>
+          <w:sz w:val="24"/>
+          <w:szCs w:val="24"/>
+        </w:rPr>
+        <w:t>CodeBuild</w:t>
+      </w:r>
+      <w:proofErr w:type="spellEnd"/>
+      <w:r>
+        <w:rPr>
+          <w:rFonts w:ascii="Times New Roman" w:hAnsi="Times New Roman" w:cs="Times New Roman"/>
+          <w:color w:val="000000"/>
+          <w:sz w:val="24"/>
+          <w:szCs w:val="24"/>
+        </w:rPr>
+        <w:t xml:space="preserve"> to build the Spring Boot application. </w:t>
+      </w:r>
+      <w:proofErr w:type="spellStart"/>
+      <w:r>
+        <w:rPr>
+          <w:rFonts w:ascii="Times New Roman" w:hAnsi="Times New Roman" w:cs="Times New Roman"/>
+          <w:color w:val="000000"/>
+          <w:sz w:val="24"/>
+          <w:szCs w:val="24"/>
+        </w:rPr>
+        <w:t>CodeBuild</w:t>
+      </w:r>
+      <w:proofErr w:type="spellEnd"/>
+      <w:r>
+        <w:rPr>
+          <w:rFonts w:ascii="Times New Roman" w:hAnsi="Times New Roman" w:cs="Times New Roman"/>
+          <w:color w:val="000000"/>
+          <w:sz w:val="24"/>
+          <w:szCs w:val="24"/>
+        </w:rPr>
+        <w:t xml:space="preserve"> uses the specified build specifications and dependencies defined in the pom.xml file (managed by Maven). This step compiles the code, runs unit tests, and packages the application into a JAR file. (See Annex A)</w:t>
       </w:r>
     </w:p>
     <w:p>
@@ -28703,7 +30501,47 @@
           <w:sz w:val="24"/>
           <w:szCs w:val="24"/>
         </w:rPr>
-        <w:t>The Docker image for the Spring Boot application is created by CodeBuild. It uses a Dockerfile that defines how the application should be packaged within a container. This Docker image includes the Java runtime, the Spring Boot application JAR file, and any other dependencies. (See Annex C)</w:t>
+        <w:t xml:space="preserve">The Docker image for the Spring Boot application is created by </w:t>
+      </w:r>
+      <w:proofErr w:type="spellStart"/>
+      <w:r>
+        <w:rPr>
+          <w:rFonts w:ascii="Times New Roman" w:hAnsi="Times New Roman" w:cs="Times New Roman"/>
+          <w:color w:val="000000"/>
+          <w:sz w:val="24"/>
+          <w:szCs w:val="24"/>
+        </w:rPr>
+        <w:t>CodeBuild</w:t>
+      </w:r>
+      <w:proofErr w:type="spellEnd"/>
+      <w:r>
+        <w:rPr>
+          <w:rFonts w:ascii="Times New Roman" w:hAnsi="Times New Roman" w:cs="Times New Roman"/>
+          <w:color w:val="000000"/>
+          <w:sz w:val="24"/>
+          <w:szCs w:val="24"/>
+        </w:rPr>
+        <w:t xml:space="preserve">. It uses a </w:t>
+      </w:r>
+      <w:proofErr w:type="spellStart"/>
+      <w:r>
+        <w:rPr>
+          <w:rFonts w:ascii="Times New Roman" w:hAnsi="Times New Roman" w:cs="Times New Roman"/>
+          <w:color w:val="000000"/>
+          <w:sz w:val="24"/>
+          <w:szCs w:val="24"/>
+        </w:rPr>
+        <w:t>Dockerfile</w:t>
+      </w:r>
+      <w:proofErr w:type="spellEnd"/>
+      <w:r>
+        <w:rPr>
+          <w:rFonts w:ascii="Times New Roman" w:hAnsi="Times New Roman" w:cs="Times New Roman"/>
+          <w:color w:val="000000"/>
+          <w:sz w:val="24"/>
+          <w:szCs w:val="24"/>
+        </w:rPr>
+        <w:t xml:space="preserve"> that defines how the application should be packaged within a container. This Docker image includes the Java runtime, the Spring Boot application JAR file, and any other dependencies. (See Annex C)</w:t>
       </w:r>
     </w:p>
     <w:p>
@@ -28805,7 +30643,27 @@
           <w:sz w:val="24"/>
           <w:szCs w:val="24"/>
         </w:rPr>
-        <w:t>AWS CodePipeline, in conjunction with Amazon ECS, orchestrates the deployment of the Docker container to the staging environment. ECS is responsible for managing containerized applications and tasks. In this case, it deploys the Spring Boot API as a container. (See Annex D)</w:t>
+        <w:t xml:space="preserve">AWS </w:t>
+      </w:r>
+      <w:proofErr w:type="spellStart"/>
+      <w:r>
+        <w:rPr>
+          <w:rFonts w:ascii="Times New Roman" w:hAnsi="Times New Roman" w:cs="Times New Roman"/>
+          <w:color w:val="000000"/>
+          <w:sz w:val="24"/>
+          <w:szCs w:val="24"/>
+        </w:rPr>
+        <w:t>CodePipeline</w:t>
+      </w:r>
+      <w:proofErr w:type="spellEnd"/>
+      <w:r>
+        <w:rPr>
+          <w:rFonts w:ascii="Times New Roman" w:hAnsi="Times New Roman" w:cs="Times New Roman"/>
+          <w:color w:val="000000"/>
+          <w:sz w:val="24"/>
+          <w:szCs w:val="24"/>
+        </w:rPr>
+        <w:t>, in conjunction with Amazon ECS, orchestrates the deployment of the Docker container to the staging environment. ECS is responsible for managing containerized applications and tasks. In this case, it deploys the Spring Boot API as a container. (See Annex D)</w:t>
       </w:r>
     </w:p>
     <w:p>
@@ -28907,7 +30765,47 @@
           <w:sz w:val="24"/>
           <w:szCs w:val="24"/>
         </w:rPr>
-        <w:t>Within Amazon ECS, AWS Fargate is used as a compute engine to manage the containers. Fargate abstracts away the underlying infrastructure, making it easier to deploy and manage containers without the need to provision or manage servers.</w:t>
+        <w:t xml:space="preserve">Within Amazon ECS, AWS </w:t>
+      </w:r>
+      <w:proofErr w:type="spellStart"/>
+      <w:r>
+        <w:rPr>
+          <w:rFonts w:ascii="Times New Roman" w:hAnsi="Times New Roman" w:cs="Times New Roman"/>
+          <w:color w:val="000000"/>
+          <w:sz w:val="24"/>
+          <w:szCs w:val="24"/>
+        </w:rPr>
+        <w:t>Fargate</w:t>
+      </w:r>
+      <w:proofErr w:type="spellEnd"/>
+      <w:r>
+        <w:rPr>
+          <w:rFonts w:ascii="Times New Roman" w:hAnsi="Times New Roman" w:cs="Times New Roman"/>
+          <w:color w:val="000000"/>
+          <w:sz w:val="24"/>
+          <w:szCs w:val="24"/>
+        </w:rPr>
+        <w:t xml:space="preserve"> is used as a compute engine to manage the containers. </w:t>
+      </w:r>
+      <w:proofErr w:type="spellStart"/>
+      <w:r>
+        <w:rPr>
+          <w:rFonts w:ascii="Times New Roman" w:hAnsi="Times New Roman" w:cs="Times New Roman"/>
+          <w:color w:val="000000"/>
+          <w:sz w:val="24"/>
+          <w:szCs w:val="24"/>
+        </w:rPr>
+        <w:t>Fargate</w:t>
+      </w:r>
+      <w:proofErr w:type="spellEnd"/>
+      <w:r>
+        <w:rPr>
+          <w:rFonts w:ascii="Times New Roman" w:hAnsi="Times New Roman" w:cs="Times New Roman"/>
+          <w:color w:val="000000"/>
+          <w:sz w:val="24"/>
+          <w:szCs w:val="24"/>
+        </w:rPr>
+        <w:t xml:space="preserve"> abstracts away the underlying infrastructure, making it easier to deploy and manage containers without the need to provision or manage servers.</w:t>
       </w:r>
     </w:p>
     <w:p>
@@ -29225,7 +31123,27 @@
           <w:sz w:val="24"/>
           <w:szCs w:val="24"/>
         </w:rPr>
-        <w:t>The login page shown in the figure above is shared between all actors (Admin, Secretary, Commercial Agent, IT Agent), they put their required information and then each actor will be redirected to its own interface(dashboard), this is a role-based authentication &amp; authorization and this is one of the best benefits of working with a single page application framework such as ReactJs.</w:t>
+        <w:t xml:space="preserve">The login page shown in the figure above is shared between all actors (Admin, Secretary, Commercial Agent, IT Agent), they put their required information and then each actor will be redirected to its own interface(dashboard), this is a role-based authentication &amp; authorization and this is one of the best benefits of working with a single page application framework such as </w:t>
+      </w:r>
+      <w:proofErr w:type="spellStart"/>
+      <w:r>
+        <w:rPr>
+          <w:rFonts w:ascii="Times New Roman" w:hAnsi="Times New Roman" w:cs="Times New Roman"/>
+          <w:color w:val="000000"/>
+          <w:sz w:val="24"/>
+          <w:szCs w:val="24"/>
+        </w:rPr>
+        <w:t>ReactJs</w:t>
+      </w:r>
+      <w:proofErr w:type="spellEnd"/>
+      <w:r>
+        <w:rPr>
+          <w:rFonts w:ascii="Times New Roman" w:hAnsi="Times New Roman" w:cs="Times New Roman"/>
+          <w:color w:val="000000"/>
+          <w:sz w:val="24"/>
+          <w:szCs w:val="24"/>
+        </w:rPr>
+        <w:t>.</w:t>
       </w:r>
     </w:p>
     <w:p>
@@ -30782,7 +32700,27 @@
           <w:sz w:val="24"/>
           <w:szCs w:val="24"/>
         </w:rPr>
-        <w:t>“opportunity_decision” is set to “Deciding” etc. …</w:t>
+        <w:t>“</w:t>
+      </w:r>
+      <w:proofErr w:type="spellStart"/>
+      <w:r>
+        <w:rPr>
+          <w:rFonts w:ascii="Times New Roman" w:hAnsi="Times New Roman" w:cs="Times New Roman"/>
+          <w:color w:val="000000"/>
+          <w:sz w:val="24"/>
+          <w:szCs w:val="24"/>
+        </w:rPr>
+        <w:t>opportunity_decision</w:t>
+      </w:r>
+      <w:proofErr w:type="spellEnd"/>
+      <w:r>
+        <w:rPr>
+          <w:rFonts w:ascii="Times New Roman" w:hAnsi="Times New Roman" w:cs="Times New Roman"/>
+          <w:color w:val="000000"/>
+          <w:sz w:val="24"/>
+          <w:szCs w:val="24"/>
+        </w:rPr>
+        <w:t>” is set to “Deciding” etc. …</w:t>
       </w:r>
     </w:p>
     <w:p>
@@ -34160,6 +36098,7 @@
           <w:szCs w:val="26"/>
         </w:rPr>
       </w:pPr>
+      <w:proofErr w:type="spellStart"/>
       <w:r>
         <w:rPr>
           <w:color w:val="4472C4"/>
@@ -34167,7 +36106,37 @@
           <w:szCs w:val="26"/>
           <w:highlight w:val="lightGray"/>
         </w:rPr>
-        <w:t>Sum_of [((opportunity closed successfully)*value) / Sum_of (opportunity closed*value)]*10</w:t>
+        <w:t>Sum_of</w:t>
+      </w:r>
+      <w:proofErr w:type="spellEnd"/>
+      <w:r>
+        <w:rPr>
+          <w:color w:val="4472C4"/>
+          <w:sz w:val="26"/>
+          <w:szCs w:val="26"/>
+          <w:highlight w:val="lightGray"/>
+        </w:rPr>
+        <w:t xml:space="preserve"> [((opportunity closed successfully)*value) / </w:t>
+      </w:r>
+      <w:proofErr w:type="spellStart"/>
+      <w:r>
+        <w:rPr>
+          <w:color w:val="4472C4"/>
+          <w:sz w:val="26"/>
+          <w:szCs w:val="26"/>
+          <w:highlight w:val="lightGray"/>
+        </w:rPr>
+        <w:t>Sum_of</w:t>
+      </w:r>
+      <w:proofErr w:type="spellEnd"/>
+      <w:r>
+        <w:rPr>
+          <w:color w:val="4472C4"/>
+          <w:sz w:val="26"/>
+          <w:szCs w:val="26"/>
+          <w:highlight w:val="lightGray"/>
+        </w:rPr>
+        <w:t xml:space="preserve"> (opportunity closed*value)]*10</w:t>
       </w:r>
     </w:p>
     <w:p>
@@ -35303,8 +37272,39 @@
             <w:sz w:val="28"/>
             <w:szCs w:val="28"/>
           </w:rPr>
-          <w:t>https://aws.amazon.com/devops/what-is-devops</w:t>
-        </w:r>
+          <w:t>https://aws.amazon.com/</w:t>
+        </w:r>
+        <w:proofErr w:type="spellStart"/>
+        <w:r>
+          <w:rPr>
+            <w:rFonts w:ascii="Times New Roman" w:eastAsia="Times New Roman" w:hAnsi="Times New Roman" w:cs="Times New Roman"/>
+            <w:color w:val="000000"/>
+            <w:sz w:val="28"/>
+            <w:szCs w:val="28"/>
+          </w:rPr>
+          <w:t>devops</w:t>
+        </w:r>
+        <w:proofErr w:type="spellEnd"/>
+        <w:r>
+          <w:rPr>
+            <w:rFonts w:ascii="Times New Roman" w:eastAsia="Times New Roman" w:hAnsi="Times New Roman" w:cs="Times New Roman"/>
+            <w:color w:val="000000"/>
+            <w:sz w:val="28"/>
+            <w:szCs w:val="28"/>
+          </w:rPr>
+          <w:t>/what-is-</w:t>
+        </w:r>
+        <w:proofErr w:type="spellStart"/>
+        <w:r>
+          <w:rPr>
+            <w:rFonts w:ascii="Times New Roman" w:eastAsia="Times New Roman" w:hAnsi="Times New Roman" w:cs="Times New Roman"/>
+            <w:color w:val="000000"/>
+            <w:sz w:val="28"/>
+            <w:szCs w:val="28"/>
+          </w:rPr>
+          <w:t>devops</w:t>
+        </w:r>
+        <w:proofErr w:type="spellEnd"/>
       </w:hyperlink>
     </w:p>
     <w:p>

</xml_diff>